<commit_message>
ajustes finais na documentação
</commit_message>
<xml_diff>
--- a/Apresentação/Módulo 1 - Workshop Angular 7.docx
+++ b/Apresentação/Módulo 1 - Workshop Angular 7.docx
@@ -461,7 +461,6 @@
         <w:t xml:space="preserve">Gravado em: </w:t>
       </w:r>
       <w:proofErr w:type="spellStart"/>
-      <w:proofErr w:type="gramStart"/>
       <w:r>
         <w:rPr>
           <w:rFonts w:ascii="Times New Roman" w:hAnsi="Times New Roman" w:cs="Times New Roman"/>
@@ -473,7 +472,6 @@
         <w:t>TypeScript</w:t>
       </w:r>
       <w:proofErr w:type="spellEnd"/>
-      <w:proofErr w:type="gramEnd"/>
     </w:p>
     <w:p>
       <w:pPr>
@@ -540,29 +538,7 @@
           <w:szCs w:val="24"/>
           <w:shd w:val="clear" w:color="auto" w:fill="FFFFFF"/>
         </w:rPr>
-        <w:t xml:space="preserve">Lançamento: </w:t>
-      </w:r>
-      <w:proofErr w:type="gramStart"/>
-      <w:r>
-        <w:rPr>
-          <w:rFonts w:ascii="Times New Roman" w:hAnsi="Times New Roman" w:cs="Times New Roman"/>
-          <w:color w:val="000000" w:themeColor="text1"/>
-          <w:sz w:val="24"/>
-          <w:szCs w:val="24"/>
-          <w:shd w:val="clear" w:color="auto" w:fill="FFFFFF"/>
-        </w:rPr>
-        <w:t>14 setembro 2016</w:t>
-      </w:r>
-      <w:proofErr w:type="gramEnd"/>
-      <w:r>
-        <w:rPr>
-          <w:rFonts w:ascii="Times New Roman" w:hAnsi="Times New Roman" w:cs="Times New Roman"/>
-          <w:color w:val="000000" w:themeColor="text1"/>
-          <w:sz w:val="24"/>
-          <w:szCs w:val="24"/>
-          <w:shd w:val="clear" w:color="auto" w:fill="FFFFFF"/>
-        </w:rPr>
-        <w:t>; há 2 anos</w:t>
+        <w:t>Lançamento: 14 setembro 2016; há 2 anos</w:t>
       </w:r>
     </w:p>
     <w:p>
@@ -600,29 +576,7 @@
           <w:szCs w:val="24"/>
           <w:shd w:val="clear" w:color="auto" w:fill="FFFFFF"/>
         </w:rPr>
-        <w:t>l: 7.1.4 (</w:t>
-      </w:r>
-      <w:proofErr w:type="gramStart"/>
-      <w:r>
-        <w:rPr>
-          <w:rFonts w:ascii="Times New Roman" w:hAnsi="Times New Roman" w:cs="Times New Roman"/>
-          <w:color w:val="000000" w:themeColor="text1"/>
-          <w:sz w:val="24"/>
-          <w:szCs w:val="24"/>
-          <w:shd w:val="clear" w:color="auto" w:fill="FFFFFF"/>
-        </w:rPr>
-        <w:t>18 dezembro 2018</w:t>
-      </w:r>
-      <w:proofErr w:type="gramEnd"/>
-      <w:r>
-        <w:rPr>
-          <w:rFonts w:ascii="Times New Roman" w:hAnsi="Times New Roman" w:cs="Times New Roman"/>
-          <w:color w:val="000000" w:themeColor="text1"/>
-          <w:sz w:val="24"/>
-          <w:szCs w:val="24"/>
-          <w:shd w:val="clear" w:color="auto" w:fill="FFFFFF"/>
-        </w:rPr>
-        <w:t>; há 3</w:t>
+        <w:t>l: 7.1.4 (18 dezembro 2018; há 3</w:t>
       </w:r>
       <w:r>
         <w:rPr>
@@ -662,7 +616,6 @@
         </w:rPr>
         <w:t>Versão em teste: 7.2.0-</w:t>
       </w:r>
-      <w:proofErr w:type="gramStart"/>
       <w:r>
         <w:rPr>
           <w:rFonts w:ascii="Times New Roman" w:hAnsi="Times New Roman" w:cs="Times New Roman"/>
@@ -671,18 +624,7 @@
           <w:szCs w:val="24"/>
           <w:shd w:val="clear" w:color="auto" w:fill="FFFFFF"/>
         </w:rPr>
-        <w:t>beta.</w:t>
-      </w:r>
-      <w:proofErr w:type="gramEnd"/>
-      <w:r>
-        <w:rPr>
-          <w:rFonts w:ascii="Times New Roman" w:hAnsi="Times New Roman" w:cs="Times New Roman"/>
-          <w:color w:val="000000" w:themeColor="text1"/>
-          <w:sz w:val="24"/>
-          <w:szCs w:val="24"/>
-          <w:shd w:val="clear" w:color="auto" w:fill="FFFFFF"/>
-        </w:rPr>
-        <w:t>2 (11 dezembro 2018; há 4</w:t>
+        <w:t>beta.2 (11 dezembro 2018; há 4</w:t>
       </w:r>
       <w:r>
         <w:rPr>
@@ -837,29 +779,7 @@
           <w:szCs w:val="24"/>
           <w:lang w:eastAsia="pt-BR"/>
         </w:rPr>
-        <w:t xml:space="preserve">entendermos tudo sobre Angular, é muito importante entendermos o que significa uma Aplicação Single Page para </w:t>
-      </w:r>
-      <w:proofErr w:type="gramStart"/>
-      <w:r>
-        <w:rPr>
-          <w:rFonts w:ascii="Times New Roman" w:eastAsia="Times New Roman" w:hAnsi="Times New Roman" w:cs="Times New Roman"/>
-          <w:color w:val="000000" w:themeColor="text1"/>
-          <w:sz w:val="24"/>
-          <w:szCs w:val="24"/>
-          <w:lang w:eastAsia="pt-BR"/>
-        </w:rPr>
-        <w:t>o Angular</w:t>
-      </w:r>
-      <w:proofErr w:type="gramEnd"/>
-      <w:r>
-        <w:rPr>
-          <w:rFonts w:ascii="Times New Roman" w:eastAsia="Times New Roman" w:hAnsi="Times New Roman" w:cs="Times New Roman"/>
-          <w:color w:val="000000" w:themeColor="text1"/>
-          <w:sz w:val="24"/>
-          <w:szCs w:val="24"/>
-          <w:lang w:eastAsia="pt-BR"/>
-        </w:rPr>
-        <w:t>.</w:t>
+        <w:t>entendermos tudo sobre Angular, é muito importante entendermos o que significa uma Aplicação Single Page para o Angular.</w:t>
       </w:r>
     </w:p>
     <w:p>
@@ -1102,7 +1022,6 @@
         </w:rPr>
       </w:pPr>
       <w:proofErr w:type="spellStart"/>
-      <w:proofErr w:type="gramStart"/>
       <w:r>
         <w:rPr>
           <w:rFonts w:eastAsia="Times New Roman"/>
@@ -1111,7 +1030,6 @@
         <w:t>AngularJS</w:t>
       </w:r>
       <w:proofErr w:type="spellEnd"/>
-      <w:proofErr w:type="gramEnd"/>
       <w:r>
         <w:rPr>
           <w:rFonts w:eastAsia="Times New Roman"/>
@@ -1141,7 +1059,6 @@
         </w:rPr>
       </w:pPr>
       <w:proofErr w:type="spellStart"/>
-      <w:proofErr w:type="gramStart"/>
       <w:r>
         <w:rPr>
           <w:rFonts w:ascii="Times New Roman" w:eastAsia="Times New Roman" w:hAnsi="Times New Roman" w:cs="Times New Roman"/>
@@ -1153,7 +1070,6 @@
         <w:t>AngularJS</w:t>
       </w:r>
       <w:proofErr w:type="spellEnd"/>
-      <w:proofErr w:type="gramEnd"/>
       <w:r>
         <w:rPr>
           <w:rFonts w:ascii="Times New Roman" w:eastAsia="Times New Roman" w:hAnsi="Times New Roman" w:cs="Times New Roman"/>
@@ -1281,157 +1197,230 @@
     </w:p>
     <w:p>
       <w:pPr>
+        <w:pStyle w:val="Ttulo2"/>
+        <w:rPr>
+          <w:rFonts w:eastAsia="Times New Roman"/>
+          <w:lang w:eastAsia="pt-BR"/>
+        </w:rPr>
+      </w:pPr>
+      <w:r>
+        <w:rPr>
+          <w:rFonts w:eastAsia="Times New Roman"/>
+          <w:lang w:eastAsia="pt-BR"/>
+        </w:rPr>
+        <w:t>Angular</w:t>
+      </w:r>
+      <w:r>
+        <w:rPr>
+          <w:rFonts w:eastAsia="Times New Roman"/>
+          <w:lang w:eastAsia="pt-BR"/>
+        </w:rPr>
+        <w:t>:</w:t>
+      </w:r>
+    </w:p>
+    <w:p>
+      <w:pPr>
+        <w:shd w:val="clear" w:color="auto" w:fill="FFFFFF"/>
+        <w:spacing w:after="0" w:line="240" w:lineRule="auto"/>
+        <w:ind w:firstLine="1134"/>
+        <w:rPr>
+          <w:rFonts w:ascii="Times New Roman" w:eastAsia="Times New Roman" w:hAnsi="Times New Roman" w:cs="Times New Roman"/>
+          <w:color w:val="000000"/>
+          <w:sz w:val="24"/>
+          <w:szCs w:val="24"/>
+          <w:lang w:eastAsia="pt-BR"/>
+        </w:rPr>
+      </w:pPr>
+      <w:r>
+        <w:rPr>
+          <w:rFonts w:ascii="Times New Roman" w:eastAsia="Times New Roman" w:hAnsi="Times New Roman" w:cs="Times New Roman"/>
+          <w:color w:val="000000"/>
+          <w:sz w:val="24"/>
+          <w:szCs w:val="24"/>
+          <w:lang w:eastAsia="pt-BR"/>
+        </w:rPr>
+        <w:t>Angular</w:t>
+      </w:r>
+      <w:r>
+        <w:rPr>
+          <w:rFonts w:ascii="Times New Roman" w:eastAsia="Times New Roman" w:hAnsi="Times New Roman" w:cs="Times New Roman"/>
+          <w:color w:val="000000"/>
+          <w:sz w:val="24"/>
+          <w:szCs w:val="24"/>
+          <w:lang w:eastAsia="pt-BR"/>
+        </w:rPr>
+        <w:t xml:space="preserve"> foi reescrito passando a ser um framework diferente e não uma evolução. A princípio</w:t>
+      </w:r>
+      <w:r>
+        <w:rPr>
+          <w:rFonts w:ascii="Times New Roman" w:eastAsia="Times New Roman" w:hAnsi="Times New Roman" w:cs="Times New Roman"/>
+          <w:color w:val="000000"/>
+          <w:sz w:val="24"/>
+          <w:szCs w:val="24"/>
+          <w:lang w:eastAsia="pt-BR"/>
+        </w:rPr>
+        <w:t>,</w:t>
+      </w:r>
+      <w:r>
+        <w:rPr>
+          <w:rFonts w:ascii="Times New Roman" w:eastAsia="Times New Roman" w:hAnsi="Times New Roman" w:cs="Times New Roman"/>
+          <w:color w:val="000000"/>
+          <w:sz w:val="24"/>
+          <w:szCs w:val="24"/>
+          <w:lang w:eastAsia="pt-BR"/>
+        </w:rPr>
+        <w:t xml:space="preserve"> o propósito </w:t>
+      </w:r>
+      <w:proofErr w:type="gramStart"/>
+      <w:r>
+        <w:rPr>
+          <w:rFonts w:ascii="Times New Roman" w:eastAsia="Times New Roman" w:hAnsi="Times New Roman" w:cs="Times New Roman"/>
+          <w:color w:val="000000"/>
+          <w:sz w:val="24"/>
+          <w:szCs w:val="24"/>
+          <w:lang w:eastAsia="pt-BR"/>
+        </w:rPr>
+        <w:t>dessa</w:t>
+      </w:r>
+      <w:proofErr w:type="gramEnd"/>
+      <w:r>
+        <w:rPr>
+          <w:rFonts w:ascii="Times New Roman" w:eastAsia="Times New Roman" w:hAnsi="Times New Roman" w:cs="Times New Roman"/>
+          <w:color w:val="000000"/>
+          <w:sz w:val="24"/>
+          <w:szCs w:val="24"/>
+          <w:lang w:eastAsia="pt-BR"/>
+        </w:rPr>
+        <w:t xml:space="preserve"> reescrita foi adequar o framework Angular para uso de padrões web atuais, a utilização de web componentes e uma melhor integração com o </w:t>
+      </w:r>
+      <w:r>
+        <w:rPr>
+          <w:rFonts w:ascii="Times New Roman" w:eastAsia="Times New Roman" w:hAnsi="Times New Roman" w:cs="Times New Roman"/>
+          <w:color w:val="000000"/>
+          <w:sz w:val="24"/>
+          <w:szCs w:val="24"/>
+          <w:lang w:eastAsia="pt-BR"/>
+        </w:rPr>
+        <w:t>HTML</w:t>
+      </w:r>
+      <w:r>
+        <w:rPr>
+          <w:rFonts w:ascii="Times New Roman" w:eastAsia="Times New Roman" w:hAnsi="Times New Roman" w:cs="Times New Roman"/>
+          <w:color w:val="000000"/>
+          <w:sz w:val="24"/>
+          <w:szCs w:val="24"/>
+          <w:lang w:eastAsia="pt-BR"/>
+        </w:rPr>
+        <w:t xml:space="preserve"> 5, CSS 3 e </w:t>
+      </w:r>
+      <w:proofErr w:type="spellStart"/>
+      <w:r>
+        <w:rPr>
+          <w:rFonts w:ascii="Times New Roman" w:eastAsia="Times New Roman" w:hAnsi="Times New Roman" w:cs="Times New Roman"/>
+          <w:color w:val="000000"/>
+          <w:sz w:val="24"/>
+          <w:szCs w:val="24"/>
+          <w:lang w:eastAsia="pt-BR"/>
+        </w:rPr>
+        <w:t>Javascript</w:t>
+      </w:r>
+      <w:proofErr w:type="spellEnd"/>
+      <w:r>
+        <w:rPr>
+          <w:rFonts w:ascii="Times New Roman" w:eastAsia="Times New Roman" w:hAnsi="Times New Roman" w:cs="Times New Roman"/>
+          <w:color w:val="000000"/>
+          <w:sz w:val="24"/>
+          <w:szCs w:val="24"/>
+          <w:lang w:eastAsia="pt-BR"/>
+        </w:rPr>
+        <w:t xml:space="preserve">. </w:t>
+      </w:r>
+    </w:p>
+    <w:p>
+      <w:pPr>
+        <w:shd w:val="clear" w:color="auto" w:fill="FFFFFF"/>
+        <w:spacing w:after="0" w:line="240" w:lineRule="auto"/>
+        <w:rPr>
+          <w:rFonts w:ascii="Calibri" w:eastAsia="Times New Roman" w:hAnsi="Calibri" w:cs="Calibri"/>
+          <w:color w:val="000000"/>
+          <w:sz w:val="24"/>
+          <w:szCs w:val="24"/>
+          <w:lang w:eastAsia="pt-BR"/>
+        </w:rPr>
+      </w:pPr>
+    </w:p>
+    <w:p>
+      <w:pPr>
+        <w:pStyle w:val="Ttulo3"/>
+        <w:ind w:firstLine="708"/>
+      </w:pPr>
+      <w:r>
+        <w:t xml:space="preserve">Por que foi criado o Angular </w:t>
+      </w:r>
+      <w:proofErr w:type="gramStart"/>
+      <w:r>
+        <w:t>2</w:t>
+      </w:r>
+      <w:proofErr w:type="gramEnd"/>
+      <w:r>
+        <w:t xml:space="preserve"> e Quais as diferenças entre o </w:t>
+      </w:r>
+      <w:proofErr w:type="spellStart"/>
+      <w:r>
+        <w:t>AngularJS</w:t>
+      </w:r>
+      <w:proofErr w:type="spellEnd"/>
+      <w:r>
+        <w:t xml:space="preserve"> e o Angular 2?</w:t>
+      </w:r>
+    </w:p>
+    <w:p>
+      <w:pPr>
         <w:shd w:val="clear" w:color="auto" w:fill="FFFFFF"/>
         <w:spacing w:after="0" w:line="240" w:lineRule="auto"/>
         <w:ind w:firstLine="708"/>
         <w:rPr>
-          <w:rFonts w:ascii="Calibri" w:eastAsia="Times New Roman" w:hAnsi="Calibri" w:cs="Calibri"/>
-          <w:color w:val="000000"/>
-          <w:sz w:val="24"/>
-          <w:szCs w:val="24"/>
-          <w:lang w:eastAsia="pt-BR"/>
-        </w:rPr>
-      </w:pPr>
-    </w:p>
-    <w:p>
-      <w:pPr>
-        <w:pStyle w:val="Ttulo2"/>
-        <w:rPr>
-          <w:rFonts w:eastAsia="Times New Roman"/>
-          <w:lang w:eastAsia="pt-BR"/>
-        </w:rPr>
-      </w:pPr>
-      <w:r>
-        <w:rPr>
-          <w:rFonts w:eastAsia="Times New Roman"/>
-          <w:lang w:eastAsia="pt-BR"/>
-        </w:rPr>
-        <w:t>Angular</w:t>
-      </w:r>
-      <w:r>
-        <w:rPr>
-          <w:rFonts w:eastAsia="Times New Roman"/>
-          <w:lang w:eastAsia="pt-BR"/>
-        </w:rPr>
-        <w:t>:</w:t>
-      </w:r>
-    </w:p>
-    <w:p>
-      <w:pPr>
-        <w:shd w:val="clear" w:color="auto" w:fill="FFFFFF"/>
-        <w:spacing w:after="0" w:line="240" w:lineRule="auto"/>
-        <w:ind w:firstLine="1134"/>
-        <w:rPr>
-          <w:rFonts w:ascii="Times New Roman" w:eastAsia="Times New Roman" w:hAnsi="Times New Roman" w:cs="Times New Roman"/>
-          <w:color w:val="000000"/>
-          <w:sz w:val="24"/>
-          <w:szCs w:val="24"/>
-          <w:lang w:eastAsia="pt-BR"/>
-        </w:rPr>
-      </w:pPr>
-      <w:r>
-        <w:rPr>
-          <w:rFonts w:ascii="Times New Roman" w:eastAsia="Times New Roman" w:hAnsi="Times New Roman" w:cs="Times New Roman"/>
-          <w:color w:val="000000"/>
-          <w:sz w:val="24"/>
-          <w:szCs w:val="24"/>
-          <w:lang w:eastAsia="pt-BR"/>
-        </w:rPr>
-        <w:t>Angular</w:t>
-      </w:r>
-      <w:r>
-        <w:rPr>
-          <w:rFonts w:ascii="Times New Roman" w:eastAsia="Times New Roman" w:hAnsi="Times New Roman" w:cs="Times New Roman"/>
-          <w:color w:val="000000"/>
-          <w:sz w:val="24"/>
-          <w:szCs w:val="24"/>
-          <w:lang w:eastAsia="pt-BR"/>
-        </w:rPr>
-        <w:t xml:space="preserve"> foi reescrito passando a ser um framework diferente e não uma evolução. A princípio</w:t>
-      </w:r>
-      <w:r>
-        <w:rPr>
-          <w:rFonts w:ascii="Times New Roman" w:eastAsia="Times New Roman" w:hAnsi="Times New Roman" w:cs="Times New Roman"/>
-          <w:color w:val="000000"/>
-          <w:sz w:val="24"/>
-          <w:szCs w:val="24"/>
-          <w:lang w:eastAsia="pt-BR"/>
-        </w:rPr>
-        <w:t>,</w:t>
-      </w:r>
-      <w:r>
-        <w:rPr>
-          <w:rFonts w:ascii="Times New Roman" w:eastAsia="Times New Roman" w:hAnsi="Times New Roman" w:cs="Times New Roman"/>
-          <w:color w:val="000000"/>
-          <w:sz w:val="24"/>
-          <w:szCs w:val="24"/>
-          <w:lang w:eastAsia="pt-BR"/>
-        </w:rPr>
-        <w:t xml:space="preserve"> o propósito </w:t>
-      </w:r>
-      <w:proofErr w:type="gramStart"/>
-      <w:r>
-        <w:rPr>
-          <w:rFonts w:ascii="Times New Roman" w:eastAsia="Times New Roman" w:hAnsi="Times New Roman" w:cs="Times New Roman"/>
-          <w:color w:val="000000"/>
-          <w:sz w:val="24"/>
-          <w:szCs w:val="24"/>
-          <w:lang w:eastAsia="pt-BR"/>
-        </w:rPr>
-        <w:t>dessa</w:t>
-      </w:r>
-      <w:proofErr w:type="gramEnd"/>
-      <w:r>
-        <w:rPr>
-          <w:rFonts w:ascii="Times New Roman" w:eastAsia="Times New Roman" w:hAnsi="Times New Roman" w:cs="Times New Roman"/>
-          <w:color w:val="000000"/>
-          <w:sz w:val="24"/>
-          <w:szCs w:val="24"/>
-          <w:lang w:eastAsia="pt-BR"/>
-        </w:rPr>
-        <w:t xml:space="preserve"> reescrita foi adequar o framework Angular para uso de padrões web atuais, a utilização de web componentes e uma melhor integração com o </w:t>
-      </w:r>
-      <w:r>
-        <w:rPr>
-          <w:rFonts w:ascii="Times New Roman" w:eastAsia="Times New Roman" w:hAnsi="Times New Roman" w:cs="Times New Roman"/>
-          <w:color w:val="000000"/>
-          <w:sz w:val="24"/>
-          <w:szCs w:val="24"/>
-          <w:lang w:eastAsia="pt-BR"/>
-        </w:rPr>
-        <w:t>HTML</w:t>
-      </w:r>
-      <w:r>
-        <w:rPr>
-          <w:rFonts w:ascii="Times New Roman" w:eastAsia="Times New Roman" w:hAnsi="Times New Roman" w:cs="Times New Roman"/>
-          <w:color w:val="000000"/>
-          <w:sz w:val="24"/>
-          <w:szCs w:val="24"/>
-          <w:lang w:eastAsia="pt-BR"/>
-        </w:rPr>
-        <w:t xml:space="preserve"> 5, CSS 3 e </w:t>
-      </w:r>
-      <w:proofErr w:type="spellStart"/>
-      <w:r>
-        <w:rPr>
-          <w:rFonts w:ascii="Times New Roman" w:eastAsia="Times New Roman" w:hAnsi="Times New Roman" w:cs="Times New Roman"/>
-          <w:color w:val="000000"/>
-          <w:sz w:val="24"/>
-          <w:szCs w:val="24"/>
-          <w:lang w:eastAsia="pt-BR"/>
-        </w:rPr>
-        <w:t>Javascript</w:t>
-      </w:r>
-      <w:proofErr w:type="spellEnd"/>
-      <w:r>
-        <w:rPr>
-          <w:rFonts w:ascii="Times New Roman" w:eastAsia="Times New Roman" w:hAnsi="Times New Roman" w:cs="Times New Roman"/>
-          <w:color w:val="000000"/>
-          <w:sz w:val="24"/>
-          <w:szCs w:val="24"/>
-          <w:lang w:eastAsia="pt-BR"/>
-        </w:rPr>
-        <w:t xml:space="preserve">. </w:t>
+          <w:rFonts w:ascii="Times New Roman" w:eastAsia="Times New Roman" w:hAnsi="Times New Roman" w:cs="Times New Roman"/>
+          <w:color w:val="000000" w:themeColor="text1"/>
+          <w:sz w:val="24"/>
+          <w:szCs w:val="24"/>
+          <w:lang w:eastAsia="pt-BR"/>
+        </w:rPr>
+      </w:pPr>
+      <w:r>
+        <w:t xml:space="preserve"> </w:t>
+      </w:r>
+      <w:r>
+        <w:rPr>
+          <w:rFonts w:ascii="Times New Roman" w:eastAsia="Times New Roman" w:hAnsi="Times New Roman" w:cs="Times New Roman"/>
+          <w:color w:val="000000" w:themeColor="text1"/>
+          <w:sz w:val="24"/>
+          <w:szCs w:val="24"/>
+          <w:lang w:eastAsia="pt-BR"/>
+        </w:rPr>
+        <w:t xml:space="preserve">O Angular 1.x, por se tratar de um framework incorporado, ele precisa esperar pelo DOM para “carregar”, e se incluir na aplicação. Já o Angular 2 é totalmente diferente, ele tem o poder total no controle dos </w:t>
+      </w:r>
+      <w:proofErr w:type="spellStart"/>
+      <w:r>
+        <w:rPr>
+          <w:rFonts w:ascii="Times New Roman" w:eastAsia="Times New Roman" w:hAnsi="Times New Roman" w:cs="Times New Roman"/>
+          <w:color w:val="000000" w:themeColor="text1"/>
+          <w:sz w:val="24"/>
+          <w:szCs w:val="24"/>
+          <w:lang w:eastAsia="pt-BR"/>
+        </w:rPr>
+        <w:t>templates</w:t>
+      </w:r>
+      <w:proofErr w:type="spellEnd"/>
+      <w:r>
+        <w:rPr>
+          <w:rFonts w:ascii="Times New Roman" w:eastAsia="Times New Roman" w:hAnsi="Times New Roman" w:cs="Times New Roman"/>
+          <w:color w:val="000000" w:themeColor="text1"/>
+          <w:sz w:val="24"/>
+          <w:szCs w:val="24"/>
+          <w:lang w:eastAsia="pt-BR"/>
+        </w:rPr>
+        <w:t xml:space="preserve"> e consegue fazer todas as mudanças necessárias e antes mesmo delas serem alcançadas pelo DOM.</w:t>
       </w:r>
     </w:p>
     <w:p>
@@ -1440,67 +1429,77 @@
         <w:spacing w:after="0" w:line="240" w:lineRule="auto"/>
         <w:ind w:firstLine="708"/>
         <w:rPr>
-          <w:rFonts w:ascii="Calibri" w:eastAsia="Times New Roman" w:hAnsi="Calibri" w:cs="Calibri"/>
-          <w:color w:val="000000"/>
-          <w:sz w:val="24"/>
-          <w:szCs w:val="24"/>
-          <w:lang w:eastAsia="pt-BR"/>
-        </w:rPr>
-      </w:pPr>
-    </w:p>
-    <w:p>
-      <w:pPr>
-        <w:shd w:val="clear" w:color="auto" w:fill="FFFFFF"/>
-        <w:spacing w:after="0" w:line="240" w:lineRule="auto"/>
-        <w:ind w:firstLine="708"/>
-        <w:rPr>
-          <w:rFonts w:ascii="Calibri" w:eastAsia="Times New Roman" w:hAnsi="Calibri" w:cs="Calibri"/>
-          <w:color w:val="000000"/>
-          <w:sz w:val="24"/>
-          <w:szCs w:val="24"/>
-          <w:lang w:eastAsia="pt-BR"/>
-        </w:rPr>
-      </w:pPr>
-    </w:p>
-    <w:p>
-      <w:pPr>
-        <w:pStyle w:val="Ttulo3"/>
-        <w:ind w:firstLine="708"/>
-      </w:pPr>
-      <w:r>
-        <w:t xml:space="preserve">Por que foi criado o Angular </w:t>
-      </w:r>
+          <w:rFonts w:ascii="Times New Roman" w:eastAsia="Times New Roman" w:hAnsi="Times New Roman" w:cs="Times New Roman"/>
+          <w:color w:val="000000" w:themeColor="text1"/>
+          <w:sz w:val="24"/>
+          <w:szCs w:val="24"/>
+          <w:lang w:eastAsia="pt-BR"/>
+        </w:rPr>
+      </w:pPr>
+      <w:r>
+        <w:rPr>
+          <w:rFonts w:ascii="Times New Roman" w:eastAsia="Times New Roman" w:hAnsi="Times New Roman" w:cs="Times New Roman"/>
+          <w:color w:val="000000" w:themeColor="text1"/>
+          <w:sz w:val="24"/>
+          <w:szCs w:val="24"/>
+          <w:lang w:eastAsia="pt-BR"/>
+        </w:rPr>
+        <w:t>D</w:t>
+      </w:r>
+      <w:r>
+        <w:rPr>
+          <w:rFonts w:ascii="Times New Roman" w:eastAsia="Times New Roman" w:hAnsi="Times New Roman" w:cs="Times New Roman"/>
+          <w:color w:val="000000" w:themeColor="text1"/>
+          <w:sz w:val="24"/>
+          <w:szCs w:val="24"/>
+          <w:lang w:eastAsia="pt-BR"/>
+        </w:rPr>
+        <w:t xml:space="preserve">iferente do </w:t>
+      </w:r>
+      <w:proofErr w:type="spellStart"/>
       <w:proofErr w:type="gramStart"/>
       <w:r>
-        <w:t>2</w:t>
-      </w:r>
+        <w:rPr>
+          <w:rFonts w:ascii="Times New Roman" w:eastAsia="Times New Roman" w:hAnsi="Times New Roman" w:cs="Times New Roman"/>
+          <w:color w:val="000000" w:themeColor="text1"/>
+          <w:sz w:val="24"/>
+          <w:szCs w:val="24"/>
+          <w:lang w:eastAsia="pt-BR"/>
+        </w:rPr>
+        <w:t>angularJS</w:t>
+      </w:r>
+      <w:proofErr w:type="spellEnd"/>
       <w:proofErr w:type="gramEnd"/>
       <w:r>
-        <w:t xml:space="preserve"> e Quais as diferenças entre o </w:t>
-      </w:r>
-      <w:proofErr w:type="spellStart"/>
-      <w:r>
-        <w:t>AngularJS</w:t>
-      </w:r>
-      <w:proofErr w:type="spellEnd"/>
-      <w:r>
-        <w:t xml:space="preserve"> e o Angular 2?</w:t>
-      </w:r>
-    </w:p>
-    <w:p>
-      <w:pPr>
-        <w:shd w:val="clear" w:color="auto" w:fill="FFFFFF"/>
-        <w:spacing w:after="0" w:line="240" w:lineRule="auto"/>
-        <w:ind w:firstLine="708"/>
-        <w:rPr>
-          <w:rFonts w:ascii="Times New Roman" w:eastAsia="Times New Roman" w:hAnsi="Times New Roman" w:cs="Times New Roman"/>
-          <w:color w:val="000000" w:themeColor="text1"/>
-          <w:sz w:val="24"/>
-          <w:szCs w:val="24"/>
-          <w:lang w:eastAsia="pt-BR"/>
-        </w:rPr>
-      </w:pPr>
-      <w:r>
+        <w:rPr>
+          <w:rFonts w:ascii="Times New Roman" w:eastAsia="Times New Roman" w:hAnsi="Times New Roman" w:cs="Times New Roman"/>
+          <w:color w:val="000000" w:themeColor="text1"/>
+          <w:sz w:val="24"/>
+          <w:szCs w:val="24"/>
+          <w:lang w:eastAsia="pt-BR"/>
+        </w:rPr>
+        <w:t xml:space="preserve">, é utilizado </w:t>
+      </w:r>
+      <w:proofErr w:type="spellStart"/>
+      <w:r>
+        <w:rPr>
+          <w:rFonts w:ascii="Times New Roman" w:eastAsia="Times New Roman" w:hAnsi="Times New Roman" w:cs="Times New Roman"/>
+          <w:color w:val="000000" w:themeColor="text1"/>
+          <w:sz w:val="24"/>
+          <w:szCs w:val="24"/>
+          <w:lang w:eastAsia="pt-BR"/>
+        </w:rPr>
+        <w:t>Typescript</w:t>
+      </w:r>
+      <w:proofErr w:type="spellEnd"/>
+      <w:r>
+        <w:rPr>
+          <w:rFonts w:ascii="Times New Roman" w:eastAsia="Times New Roman" w:hAnsi="Times New Roman" w:cs="Times New Roman"/>
+          <w:color w:val="000000" w:themeColor="text1"/>
+          <w:sz w:val="24"/>
+          <w:szCs w:val="24"/>
+          <w:lang w:eastAsia="pt-BR"/>
+        </w:rPr>
         <w:t xml:space="preserve"> </w:t>
       </w:r>
       <w:r>
@@ -1511,118 +1510,6 @@
           <w:szCs w:val="24"/>
           <w:lang w:eastAsia="pt-BR"/>
         </w:rPr>
-        <w:t xml:space="preserve">O Angular 1.x, por se tratar de um framework incorporado, ele precisa esperar pelo DOM para “carregar”, e se incluir na aplicação. Já o Angular 2 é totalmente diferente, ele tem o poder total no controle dos </w:t>
-      </w:r>
-      <w:proofErr w:type="spellStart"/>
-      <w:r>
-        <w:rPr>
-          <w:rFonts w:ascii="Times New Roman" w:eastAsia="Times New Roman" w:hAnsi="Times New Roman" w:cs="Times New Roman"/>
-          <w:color w:val="000000" w:themeColor="text1"/>
-          <w:sz w:val="24"/>
-          <w:szCs w:val="24"/>
-          <w:lang w:eastAsia="pt-BR"/>
-        </w:rPr>
-        <w:t>templates</w:t>
-      </w:r>
-      <w:proofErr w:type="spellEnd"/>
-      <w:r>
-        <w:rPr>
-          <w:rFonts w:ascii="Times New Roman" w:eastAsia="Times New Roman" w:hAnsi="Times New Roman" w:cs="Times New Roman"/>
-          <w:color w:val="000000" w:themeColor="text1"/>
-          <w:sz w:val="24"/>
-          <w:szCs w:val="24"/>
-          <w:lang w:eastAsia="pt-BR"/>
-        </w:rPr>
-        <w:t xml:space="preserve"> e consegue fazer todas as mudanças necessárias e antes mesmo delas serem alcançadas pelo DOM.</w:t>
-      </w:r>
-    </w:p>
-    <w:p>
-      <w:pPr>
-        <w:shd w:val="clear" w:color="auto" w:fill="FFFFFF"/>
-        <w:spacing w:after="0" w:line="240" w:lineRule="auto"/>
-        <w:ind w:firstLine="708"/>
-        <w:rPr>
-          <w:rFonts w:ascii="Times New Roman" w:eastAsia="Times New Roman" w:hAnsi="Times New Roman" w:cs="Times New Roman"/>
-          <w:color w:val="000000" w:themeColor="text1"/>
-          <w:sz w:val="24"/>
-          <w:szCs w:val="24"/>
-          <w:lang w:eastAsia="pt-BR"/>
-        </w:rPr>
-      </w:pPr>
-      <w:r>
-        <w:rPr>
-          <w:rFonts w:ascii="Times New Roman" w:eastAsia="Times New Roman" w:hAnsi="Times New Roman" w:cs="Times New Roman"/>
-          <w:color w:val="000000" w:themeColor="text1"/>
-          <w:sz w:val="24"/>
-          <w:szCs w:val="24"/>
-          <w:lang w:eastAsia="pt-BR"/>
-        </w:rPr>
-        <w:t>D</w:t>
-      </w:r>
-      <w:r>
-        <w:rPr>
-          <w:rFonts w:ascii="Times New Roman" w:eastAsia="Times New Roman" w:hAnsi="Times New Roman" w:cs="Times New Roman"/>
-          <w:color w:val="000000" w:themeColor="text1"/>
-          <w:sz w:val="24"/>
-          <w:szCs w:val="24"/>
-          <w:lang w:eastAsia="pt-BR"/>
-        </w:rPr>
-        <w:t xml:space="preserve">iferente do </w:t>
-      </w:r>
-      <w:proofErr w:type="spellStart"/>
-      <w:proofErr w:type="gramStart"/>
-      <w:r>
-        <w:rPr>
-          <w:rFonts w:ascii="Times New Roman" w:eastAsia="Times New Roman" w:hAnsi="Times New Roman" w:cs="Times New Roman"/>
-          <w:color w:val="000000" w:themeColor="text1"/>
-          <w:sz w:val="24"/>
-          <w:szCs w:val="24"/>
-          <w:lang w:eastAsia="pt-BR"/>
-        </w:rPr>
-        <w:t>angularJS</w:t>
-      </w:r>
-      <w:proofErr w:type="spellEnd"/>
-      <w:proofErr w:type="gramEnd"/>
-      <w:r>
-        <w:rPr>
-          <w:rFonts w:ascii="Times New Roman" w:eastAsia="Times New Roman" w:hAnsi="Times New Roman" w:cs="Times New Roman"/>
-          <w:color w:val="000000" w:themeColor="text1"/>
-          <w:sz w:val="24"/>
-          <w:szCs w:val="24"/>
-          <w:lang w:eastAsia="pt-BR"/>
-        </w:rPr>
-        <w:t xml:space="preserve">, é utilizado </w:t>
-      </w:r>
-      <w:proofErr w:type="spellStart"/>
-      <w:r>
-        <w:rPr>
-          <w:rFonts w:ascii="Times New Roman" w:eastAsia="Times New Roman" w:hAnsi="Times New Roman" w:cs="Times New Roman"/>
-          <w:color w:val="000000" w:themeColor="text1"/>
-          <w:sz w:val="24"/>
-          <w:szCs w:val="24"/>
-          <w:lang w:eastAsia="pt-BR"/>
-        </w:rPr>
-        <w:t>Typescript</w:t>
-      </w:r>
-      <w:proofErr w:type="spellEnd"/>
-      <w:r>
-        <w:rPr>
-          <w:rFonts w:ascii="Times New Roman" w:eastAsia="Times New Roman" w:hAnsi="Times New Roman" w:cs="Times New Roman"/>
-          <w:color w:val="000000" w:themeColor="text1"/>
-          <w:sz w:val="24"/>
-          <w:szCs w:val="24"/>
-          <w:lang w:eastAsia="pt-BR"/>
-        </w:rPr>
-        <w:t xml:space="preserve"> </w:t>
-      </w:r>
-      <w:r>
-        <w:rPr>
-          <w:rFonts w:ascii="Times New Roman" w:eastAsia="Times New Roman" w:hAnsi="Times New Roman" w:cs="Times New Roman"/>
-          <w:color w:val="000000" w:themeColor="text1"/>
-          <w:sz w:val="24"/>
-          <w:szCs w:val="24"/>
-          <w:lang w:eastAsia="pt-BR"/>
-        </w:rPr>
         <w:t>em sua utilização</w:t>
       </w:r>
       <w:r>
@@ -1705,48 +1592,6 @@
         </w:rPr>
         <w:t>.</w:t>
       </w:r>
-    </w:p>
-    <w:p>
-      <w:pPr>
-        <w:shd w:val="clear" w:color="auto" w:fill="FFFFFF"/>
-        <w:spacing w:after="0" w:line="240" w:lineRule="auto"/>
-        <w:ind w:firstLine="708"/>
-        <w:rPr>
-          <w:rFonts w:ascii="Calibri" w:eastAsia="Times New Roman" w:hAnsi="Calibri" w:cs="Calibri"/>
-          <w:color w:val="000000"/>
-          <w:sz w:val="24"/>
-          <w:szCs w:val="24"/>
-          <w:lang w:eastAsia="pt-BR"/>
-        </w:rPr>
-      </w:pPr>
-    </w:p>
-    <w:p>
-      <w:pPr>
-        <w:shd w:val="clear" w:color="auto" w:fill="FFFFFF"/>
-        <w:spacing w:after="0" w:line="240" w:lineRule="auto"/>
-        <w:ind w:firstLine="708"/>
-        <w:rPr>
-          <w:rFonts w:ascii="Calibri" w:eastAsia="Times New Roman" w:hAnsi="Calibri" w:cs="Calibri"/>
-          <w:color w:val="000000"/>
-          <w:sz w:val="24"/>
-          <w:szCs w:val="24"/>
-          <w:lang w:eastAsia="pt-BR"/>
-        </w:rPr>
-      </w:pPr>
-    </w:p>
-    <w:p>
-      <w:pPr>
-        <w:shd w:val="clear" w:color="auto" w:fill="FFFFFF"/>
-        <w:spacing w:after="0" w:line="240" w:lineRule="auto"/>
-        <w:ind w:firstLine="708"/>
-        <w:rPr>
-          <w:rFonts w:ascii="Calibri" w:eastAsia="Times New Roman" w:hAnsi="Calibri" w:cs="Calibri"/>
-          <w:color w:val="000000"/>
-          <w:sz w:val="24"/>
-          <w:szCs w:val="24"/>
-          <w:lang w:eastAsia="pt-BR"/>
-        </w:rPr>
-      </w:pPr>
     </w:p>
     <w:p>
       <w:pPr>
@@ -1806,8 +1651,8 @@
           <mc:Choice Requires="wps">
             <w:drawing>
               <wp:inline distT="0" distB="0" distL="0" distR="0" wp14:anchorId="0ED8F056" wp14:editId="3388D4BB">
-                <wp:extent cx="5400040" cy="2371446"/>
-                <wp:effectExtent l="0" t="0" r="10160" b="10160"/>
+                <wp:extent cx="5524500" cy="2371090"/>
+                <wp:effectExtent l="0" t="0" r="19050" b="10160"/>
                 <wp:docPr id="20" name="Retângulo de cantos arredondados 20"/>
                 <wp:cNvGraphicFramePr/>
                 <a:graphic xmlns:a="http://schemas.openxmlformats.org/drawingml/2006/main">
@@ -1817,7 +1662,7 @@
                       <wps:spPr>
                         <a:xfrm>
                           <a:off x="0" y="0"/>
-                          <a:ext cx="5400040" cy="2371446"/>
+                          <a:ext cx="5524500" cy="2371090"/>
                         </a:xfrm>
                         <a:prstGeom prst="roundRect">
                           <a:avLst/>
@@ -1983,7 +1828,7 @@
           </mc:Choice>
           <mc:Fallback>
             <w:pict>
-              <v:roundrect id="Retângulo de cantos arredondados 20" o:spid="_x0000_s1026" style="width:425.2pt;height:186.75pt;visibility:visible;mso-wrap-style:square;mso-left-percent:-10001;mso-top-percent:-10001;mso-position-horizontal:absolute;mso-position-horizontal-relative:char;mso-position-vertical:absolute;mso-position-vertical-relative:line;mso-left-percent:-10001;mso-top-percent:-10001;v-text-anchor:middle" arcsize="10923f" o:gfxdata="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" fillcolor="#4f81bd [3204]" strokecolor="#243f60 [1604]" strokeweight="2pt">
+              <v:roundrect id="Retângulo de cantos arredondados 20" o:spid="_x0000_s1026" style="width:435pt;height:186.7pt;visibility:visible;mso-wrap-style:square;mso-left-percent:-10001;mso-top-percent:-10001;mso-position-horizontal:absolute;mso-position-horizontal-relative:char;mso-position-vertical:absolute;mso-position-vertical-relative:line;mso-left-percent:-10001;mso-top-percent:-10001;v-text-anchor:middle" arcsize="10923f" o:gfxdata="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" fillcolor="#4f81bd [3204]" strokecolor="#243f60 [1604]" strokeweight="2pt">
                 <v:textbox>
                   <w:txbxContent>
                     <w:p>
@@ -2142,7 +1987,6 @@
           <w:szCs w:val="24"/>
           <w:lang w:eastAsia="pt-BR"/>
         </w:rPr>
-        <w:lastRenderedPageBreak/>
         <w:tab/>
       </w:r>
     </w:p>
@@ -2241,6 +2085,7 @@
           <w:rFonts w:eastAsia="Times New Roman"/>
           <w:lang w:eastAsia="pt-BR"/>
         </w:rPr>
+        <w:lastRenderedPageBreak/>
         <w:t>Angular v5</w:t>
       </w:r>
     </w:p>
@@ -2651,7 +2496,7 @@
     <w:p>
       <w:pPr>
         <w:pStyle w:val="NormalWeb"/>
-        <w:ind w:firstLine="708"/>
+        <w:ind w:firstLine="1134"/>
         <w:rPr>
           <w:color w:val="000000" w:themeColor="text1"/>
         </w:rPr>
@@ -2694,6 +2539,7 @@
           </w:tcPr>
           <w:p>
             <w:pPr>
+              <w:ind w:firstLine="1134"/>
               <w:rPr>
                 <w:rFonts w:ascii="Times New Roman" w:hAnsi="Times New Roman" w:cs="Times New Roman"/>
                 <w:color w:val="000000" w:themeColor="text1"/>
@@ -3066,7 +2912,6 @@
           <w:shd w:val="clear" w:color="auto" w:fill="EAEFF2"/>
           <w:lang w:eastAsia="pt-BR"/>
         </w:rPr>
-        <w:lastRenderedPageBreak/>
         <w:t>TypeScript</w:t>
       </w:r>
       <w:proofErr w:type="spellEnd"/>
@@ -3186,6 +3031,7 @@
           <w:shd w:val="clear" w:color="auto" w:fill="EAEFF2"/>
           <w:lang w:eastAsia="pt-BR"/>
         </w:rPr>
+        <w:lastRenderedPageBreak/>
         <w:t>RxJS</w:t>
       </w:r>
       <w:proofErr w:type="spellEnd"/>
@@ -3365,8 +3211,19 @@
           <w:sz w:val="24"/>
           <w:szCs w:val="24"/>
         </w:rPr>
-        <w:t>A ferramenta de linha de comando também mudou. Agora, sempre que criamos um novo projeto, o CLI pergunta se desejamos adicionar o módulo de rotas e se desejamos utilizar algum processador CSS, como SASS ou LESS. Veja a seguir o processo de criação de uma aplicação.</w:t>
-      </w:r>
+        <w:t>A ferramenta de linha de comando também mudou. Agora, sempre que criamos um novo projeto, o CLI pergunta se desejamos adicionar o módulo de rotas e se desejamos utilizar algum proc</w:t>
+      </w:r>
+      <w:r>
+        <w:rPr>
+          <w:rFonts w:ascii="Times New Roman" w:hAnsi="Times New Roman" w:cs="Times New Roman"/>
+          <w:color w:val="000000" w:themeColor="text1"/>
+          <w:sz w:val="24"/>
+          <w:szCs w:val="24"/>
+        </w:rPr>
+        <w:t>essador CSS, como SASS ou LESS.</w:t>
+      </w:r>
+      <w:bookmarkStart w:id="0" w:name="_GoBack"/>
+      <w:bookmarkEnd w:id="0"/>
     </w:p>
     <w:p>
       <w:pPr>
@@ -3652,6 +3509,7 @@
       <w:pPr>
         <w:shd w:val="clear" w:color="auto" w:fill="FFFFFF"/>
         <w:spacing w:after="0" w:line="240" w:lineRule="auto"/>
+        <w:ind w:firstLine="1134"/>
         <w:rPr>
           <w:rFonts w:ascii="Calibri" w:eastAsia="Times New Roman" w:hAnsi="Calibri" w:cs="Calibri"/>
           <w:color w:val="000000"/>
@@ -3757,10 +3615,12 @@
         <w:shd w:val="clear" w:color="auto" w:fill="FFFFFF"/>
         <w:spacing w:after="0" w:line="240" w:lineRule="auto"/>
         <w:rPr>
-          <w:rFonts w:ascii="Times New Roman" w:eastAsia="Times New Roman" w:hAnsi="Times New Roman" w:cs="Times New Roman"/>
-          <w:color w:val="000000" w:themeColor="text1"/>
-          <w:sz w:val="24"/>
-          <w:szCs w:val="24"/>
+          <w:rStyle w:val="Hyperlink"/>
+          <w:rFonts w:ascii="Times New Roman" w:eastAsia="Times New Roman" w:hAnsi="Times New Roman" w:cs="Times New Roman"/>
+          <w:color w:val="000000" w:themeColor="text1"/>
+          <w:sz w:val="24"/>
+          <w:szCs w:val="24"/>
+          <w:u w:val="none"/>
           <w:lang w:eastAsia="pt-BR"/>
         </w:rPr>
       </w:pPr>
@@ -3774,19 +3634,16 @@
         </w:rPr>
         <w:t>Acesse o link abaixo para realizar o download do Node:</w:t>
       </w:r>
-    </w:p>
-    <w:p>
-      <w:pPr>
-        <w:shd w:val="clear" w:color="auto" w:fill="FFFFFF"/>
-        <w:spacing w:after="0" w:line="240" w:lineRule="auto"/>
-        <w:rPr>
-          <w:rStyle w:val="Hyperlink"/>
-          <w:rFonts w:ascii="Calibri" w:eastAsia="Times New Roman" w:hAnsi="Calibri" w:cs="Calibri"/>
-          <w:sz w:val="24"/>
-          <w:szCs w:val="24"/>
-          <w:lang w:eastAsia="pt-BR"/>
-        </w:rPr>
-      </w:pPr>
+      <w:r>
+        <w:rPr>
+          <w:rFonts w:ascii="Times New Roman" w:eastAsia="Times New Roman" w:hAnsi="Times New Roman" w:cs="Times New Roman"/>
+          <w:color w:val="000000" w:themeColor="text1"/>
+          <w:sz w:val="24"/>
+          <w:szCs w:val="24"/>
+          <w:lang w:eastAsia="pt-BR"/>
+        </w:rPr>
+        <w:t xml:space="preserve"> </w:t>
+      </w:r>
       <w:hyperlink r:id="rId10" w:history="1">
         <w:r>
           <w:rPr>
@@ -3817,7 +3674,6 @@
           <w:noProof/>
           <w:lang w:eastAsia="pt-BR"/>
         </w:rPr>
-        <w:lastRenderedPageBreak/>
         <w:drawing>
           <wp:inline distT="0" distB="0" distL="0" distR="0" wp14:anchorId="6F25778F" wp14:editId="0B68A81B">
             <wp:extent cx="5400040" cy="2877820"/>
@@ -3939,7 +3795,6 @@
           <w:noProof/>
           <w:lang w:eastAsia="pt-BR"/>
         </w:rPr>
-        <w:lastRenderedPageBreak/>
         <w:drawing>
           <wp:inline distT="0" distB="0" distL="0" distR="0" wp14:anchorId="529E086A" wp14:editId="13B5A1A7">
             <wp:extent cx="4714875" cy="3686175"/>
@@ -3994,6 +3849,7 @@
           <w:noProof/>
           <w:lang w:eastAsia="pt-BR"/>
         </w:rPr>
+        <w:lastRenderedPageBreak/>
         <w:drawing>
           <wp:inline distT="0" distB="0" distL="0" distR="0" wp14:anchorId="3A0740A9" wp14:editId="434867B0">
             <wp:extent cx="4714875" cy="3686175"/>
@@ -4048,7 +3904,6 @@
           <w:noProof/>
           <w:lang w:eastAsia="pt-BR"/>
         </w:rPr>
-        <w:lastRenderedPageBreak/>
         <w:drawing>
           <wp:inline distT="0" distB="0" distL="0" distR="0" wp14:anchorId="4BBEB20A" wp14:editId="6DC10112">
             <wp:extent cx="4714875" cy="3686175"/>
@@ -4103,6 +3958,7 @@
           <w:noProof/>
           <w:lang w:eastAsia="pt-BR"/>
         </w:rPr>
+        <w:lastRenderedPageBreak/>
         <w:drawing>
           <wp:inline distT="0" distB="0" distL="0" distR="0" wp14:anchorId="20530EC5" wp14:editId="2D6A5F87">
             <wp:extent cx="4714875" cy="3686175"/>
@@ -4157,7 +4013,6 @@
           <w:noProof/>
           <w:lang w:eastAsia="pt-BR"/>
         </w:rPr>
-        <w:lastRenderedPageBreak/>
         <w:drawing>
           <wp:inline distT="0" distB="0" distL="0" distR="0" wp14:anchorId="64DF8E37" wp14:editId="6F5FBB74">
             <wp:extent cx="4714875" cy="3686175"/>
@@ -4212,7 +4067,7 @@
       <w:pPr>
         <w:shd w:val="clear" w:color="auto" w:fill="FFFFFF"/>
         <w:spacing w:after="0" w:line="240" w:lineRule="auto"/>
-        <w:ind w:firstLine="708"/>
+        <w:ind w:firstLine="1134"/>
         <w:rPr>
           <w:rFonts w:ascii="Times New Roman" w:eastAsia="Times New Roman" w:hAnsi="Times New Roman" w:cs="Times New Roman"/>
           <w:color w:val="000000" w:themeColor="text1"/>
@@ -4305,6 +4160,7 @@
       <w:pPr>
         <w:shd w:val="clear" w:color="auto" w:fill="FFFFFF"/>
         <w:spacing w:after="0" w:line="240" w:lineRule="auto"/>
+        <w:ind w:firstLine="1134"/>
         <w:rPr>
           <w:rFonts w:ascii="Times New Roman" w:eastAsia="Times New Roman" w:hAnsi="Times New Roman" w:cs="Times New Roman"/>
           <w:color w:val="000000" w:themeColor="text1"/>
@@ -4458,6 +4314,7 @@
           <w:noProof/>
           <w:lang w:eastAsia="pt-BR"/>
         </w:rPr>
+        <w:lastRenderedPageBreak/>
         <w:drawing>
           <wp:inline distT="0" distB="0" distL="0" distR="0" wp14:anchorId="1BA573AB" wp14:editId="355323E4">
             <wp:extent cx="5400040" cy="3439160"/>
@@ -4512,7 +4369,6 @@
           <w:noProof/>
           <w:lang w:eastAsia="pt-BR"/>
         </w:rPr>
-        <w:lastRenderedPageBreak/>
         <w:drawing>
           <wp:inline distT="0" distB="0" distL="0" distR="0" wp14:anchorId="5194A137" wp14:editId="4DF9AE72">
             <wp:extent cx="5400040" cy="3439160"/>
@@ -4552,103 +4408,52 @@
     </w:p>
     <w:p>
       <w:pPr>
+        <w:pStyle w:val="Ttulo1"/>
+      </w:pPr>
+      <w:r>
+        <w:t>Angular CLI</w:t>
+      </w:r>
+      <w:r>
+        <w:t xml:space="preserve"> </w:t>
+      </w:r>
+    </w:p>
+    <w:p>
+      <w:pPr>
+        <w:tabs>
+          <w:tab w:val="left" w:pos="1134"/>
+        </w:tabs>
+        <w:ind w:firstLine="1134"/>
+        <w:rPr>
+          <w:rFonts w:ascii="Times New Roman" w:hAnsi="Times New Roman" w:cs="Times New Roman"/>
+          <w:sz w:val="24"/>
+          <w:szCs w:val="24"/>
+          <w:shd w:val="clear" w:color="auto" w:fill="FFFFFF"/>
+        </w:rPr>
+      </w:pPr>
+      <w:r>
+        <w:rPr>
+          <w:rFonts w:ascii="Times New Roman" w:hAnsi="Times New Roman" w:cs="Times New Roman"/>
+          <w:sz w:val="24"/>
+          <w:szCs w:val="24"/>
+          <w:shd w:val="clear" w:color="auto" w:fill="FFFFFF"/>
+        </w:rPr>
+        <w:t>O Angular CLI é uma ferramenta para inicializar, desenvolver, sustentar e manter aplicações através de comandos básicos que podemos encontrar facilmente em sua documentação.</w:t>
+      </w:r>
+      <w:r>
+        <w:rPr>
+          <w:rFonts w:ascii="Times New Roman" w:hAnsi="Times New Roman" w:cs="Times New Roman"/>
+          <w:sz w:val="24"/>
+          <w:szCs w:val="24"/>
+          <w:shd w:val="clear" w:color="auto" w:fill="FFFFFF"/>
+        </w:rPr>
+        <w:t xml:space="preserve"> </w:t>
+      </w:r>
+    </w:p>
+    <w:p>
+      <w:pPr>
         <w:shd w:val="clear" w:color="auto" w:fill="FFFFFF"/>
         <w:spacing w:after="0" w:line="240" w:lineRule="auto"/>
-        <w:rPr>
-          <w:rFonts w:ascii="Calibri" w:eastAsia="Times New Roman" w:hAnsi="Calibri" w:cs="Calibri"/>
-          <w:color w:val="000000"/>
-          <w:sz w:val="24"/>
-          <w:szCs w:val="24"/>
-          <w:lang w:eastAsia="pt-BR"/>
-        </w:rPr>
-      </w:pPr>
-    </w:p>
-    <w:p>
-      <w:pPr>
-        <w:shd w:val="clear" w:color="auto" w:fill="FFFFFF"/>
-        <w:spacing w:after="0" w:line="240" w:lineRule="auto"/>
-        <w:rPr>
-          <w:rFonts w:ascii="Calibri" w:eastAsia="Times New Roman" w:hAnsi="Calibri" w:cs="Calibri"/>
-          <w:color w:val="000000"/>
-          <w:sz w:val="24"/>
-          <w:szCs w:val="24"/>
-          <w:lang w:eastAsia="pt-BR"/>
-        </w:rPr>
-      </w:pPr>
-    </w:p>
-    <w:p>
-      <w:pPr>
-        <w:pStyle w:val="Ttulo1"/>
-      </w:pPr>
-      <w:r>
-        <w:t>Angular CLI</w:t>
-      </w:r>
-      <w:r>
-        <w:t xml:space="preserve"> </w:t>
-      </w:r>
-    </w:p>
-    <w:p>
-      <w:pPr>
-        <w:shd w:val="clear" w:color="auto" w:fill="FFFFFF"/>
-        <w:spacing w:after="0" w:line="240" w:lineRule="auto"/>
-        <w:rPr>
-          <w:rFonts w:ascii="Times New Roman" w:hAnsi="Times New Roman" w:cs="Times New Roman"/>
-          <w:color w:val="000000" w:themeColor="text1"/>
-          <w:sz w:val="24"/>
-          <w:szCs w:val="24"/>
-          <w:shd w:val="clear" w:color="auto" w:fill="FFFFFF"/>
-        </w:rPr>
-      </w:pPr>
-      <w:r>
-        <w:rPr>
-          <w:rFonts w:ascii="Segoe UI" w:hAnsi="Segoe UI" w:cs="Segoe UI"/>
-          <w:color w:val="24292E"/>
-          <w:shd w:val="clear" w:color="auto" w:fill="FFFFFF"/>
-        </w:rPr>
-        <w:br/>
-      </w:r>
-      <w:r>
-        <w:rPr>
-          <w:rFonts w:ascii="Segoe UI" w:hAnsi="Segoe UI" w:cs="Segoe UI"/>
-          <w:color w:val="24292E"/>
-          <w:shd w:val="clear" w:color="auto" w:fill="FFFFFF"/>
-        </w:rPr>
-        <w:t xml:space="preserve"> </w:t>
-      </w:r>
-      <w:r>
-        <w:rPr>
-          <w:rFonts w:ascii="Segoe UI" w:hAnsi="Segoe UI" w:cs="Segoe UI"/>
-          <w:color w:val="24292E"/>
-          <w:shd w:val="clear" w:color="auto" w:fill="FFFFFF"/>
-        </w:rPr>
-        <w:tab/>
-      </w:r>
-      <w:r>
-        <w:rPr>
-          <w:rFonts w:ascii="Times New Roman" w:hAnsi="Times New Roman" w:cs="Times New Roman"/>
-          <w:color w:val="000000" w:themeColor="text1"/>
-          <w:sz w:val="24"/>
-          <w:szCs w:val="24"/>
-          <w:shd w:val="clear" w:color="auto" w:fill="FFFFFF"/>
-        </w:rPr>
-        <w:t>O Angular CLI é uma ferramenta para inicializar, desenvolver, sustentar e manter aplicações através de comandos básicos que podemos encontrar facilmente em sua documentação.</w:t>
-      </w:r>
-      <w:r>
-        <w:rPr>
-          <w:rFonts w:ascii="Times New Roman" w:hAnsi="Times New Roman" w:cs="Times New Roman"/>
-          <w:color w:val="000000" w:themeColor="text1"/>
-          <w:sz w:val="24"/>
-          <w:szCs w:val="24"/>
-          <w:shd w:val="clear" w:color="auto" w:fill="FFFFFF"/>
-        </w:rPr>
-        <w:t xml:space="preserve"> </w:t>
-      </w:r>
-    </w:p>
-    <w:p>
-      <w:pPr>
-        <w:shd w:val="clear" w:color="auto" w:fill="FFFFFF"/>
-        <w:spacing w:after="0" w:line="240" w:lineRule="auto"/>
-        <w:ind w:firstLine="708"/>
+        <w:ind w:firstLine="1134"/>
         <w:rPr>
           <w:rFonts w:ascii="Times New Roman" w:eastAsia="Times New Roman" w:hAnsi="Times New Roman" w:cs="Times New Roman"/>
           <w:color w:val="000000" w:themeColor="text1"/>
@@ -4835,6 +4640,7 @@
           <w:noProof/>
           <w:lang w:eastAsia="pt-BR"/>
         </w:rPr>
+        <w:lastRenderedPageBreak/>
         <w:drawing>
           <wp:inline distT="0" distB="0" distL="0" distR="0" wp14:anchorId="3732E55E" wp14:editId="36962363">
             <wp:extent cx="5400040" cy="2658110"/>
@@ -5002,7 +4808,6 @@
           <w:noProof/>
           <w:lang w:eastAsia="pt-BR"/>
         </w:rPr>
-        <w:lastRenderedPageBreak/>
         <w:drawing>
           <wp:inline distT="0" distB="0" distL="0" distR="0" wp14:anchorId="38D85772" wp14:editId="5E9F7905">
             <wp:extent cx="5400040" cy="3515097"/>
@@ -5185,6 +4990,188 @@
     </w:p>
     <w:p>
       <w:pPr>
+        <w:shd w:val="clear" w:color="auto" w:fill="FFFFFF"/>
+        <w:spacing w:after="0" w:line="240" w:lineRule="auto"/>
+        <w:rPr>
+          <w:rFonts w:ascii="Calibri" w:eastAsia="Times New Roman" w:hAnsi="Calibri" w:cs="Calibri"/>
+          <w:color w:val="000000"/>
+          <w:sz w:val="24"/>
+          <w:szCs w:val="24"/>
+          <w:lang w:eastAsia="pt-BR"/>
+        </w:rPr>
+      </w:pPr>
+    </w:p>
+    <w:p>
+      <w:pPr>
+        <w:shd w:val="clear" w:color="auto" w:fill="FFFFFF"/>
+        <w:spacing w:after="0" w:line="240" w:lineRule="auto"/>
+        <w:rPr>
+          <w:rFonts w:ascii="Calibri" w:eastAsia="Times New Roman" w:hAnsi="Calibri" w:cs="Calibri"/>
+          <w:color w:val="000000"/>
+          <w:sz w:val="24"/>
+          <w:szCs w:val="24"/>
+          <w:lang w:eastAsia="pt-BR"/>
+        </w:rPr>
+      </w:pPr>
+    </w:p>
+    <w:p>
+      <w:pPr>
+        <w:shd w:val="clear" w:color="auto" w:fill="FFFFFF"/>
+        <w:spacing w:after="0" w:line="240" w:lineRule="auto"/>
+        <w:rPr>
+          <w:rFonts w:ascii="Calibri" w:eastAsia="Times New Roman" w:hAnsi="Calibri" w:cs="Calibri"/>
+          <w:color w:val="000000"/>
+          <w:sz w:val="24"/>
+          <w:szCs w:val="24"/>
+          <w:lang w:eastAsia="pt-BR"/>
+        </w:rPr>
+      </w:pPr>
+    </w:p>
+    <w:p>
+      <w:pPr>
+        <w:shd w:val="clear" w:color="auto" w:fill="FFFFFF"/>
+        <w:spacing w:after="0" w:line="240" w:lineRule="auto"/>
+        <w:rPr>
+          <w:rFonts w:ascii="Calibri" w:eastAsia="Times New Roman" w:hAnsi="Calibri" w:cs="Calibri"/>
+          <w:color w:val="000000"/>
+          <w:sz w:val="24"/>
+          <w:szCs w:val="24"/>
+          <w:lang w:eastAsia="pt-BR"/>
+        </w:rPr>
+      </w:pPr>
+    </w:p>
+    <w:p>
+      <w:pPr>
+        <w:shd w:val="clear" w:color="auto" w:fill="FFFFFF"/>
+        <w:spacing w:after="0" w:line="240" w:lineRule="auto"/>
+        <w:rPr>
+          <w:rFonts w:ascii="Calibri" w:eastAsia="Times New Roman" w:hAnsi="Calibri" w:cs="Calibri"/>
+          <w:color w:val="000000"/>
+          <w:sz w:val="24"/>
+          <w:szCs w:val="24"/>
+          <w:lang w:eastAsia="pt-BR"/>
+        </w:rPr>
+      </w:pPr>
+    </w:p>
+    <w:p>
+      <w:pPr>
+        <w:shd w:val="clear" w:color="auto" w:fill="FFFFFF"/>
+        <w:spacing w:after="0" w:line="240" w:lineRule="auto"/>
+        <w:rPr>
+          <w:rFonts w:ascii="Calibri" w:eastAsia="Times New Roman" w:hAnsi="Calibri" w:cs="Calibri"/>
+          <w:color w:val="000000"/>
+          <w:sz w:val="24"/>
+          <w:szCs w:val="24"/>
+          <w:lang w:eastAsia="pt-BR"/>
+        </w:rPr>
+      </w:pPr>
+    </w:p>
+    <w:p>
+      <w:pPr>
+        <w:shd w:val="clear" w:color="auto" w:fill="FFFFFF"/>
+        <w:spacing w:after="0" w:line="240" w:lineRule="auto"/>
+        <w:rPr>
+          <w:rFonts w:ascii="Calibri" w:eastAsia="Times New Roman" w:hAnsi="Calibri" w:cs="Calibri"/>
+          <w:color w:val="000000"/>
+          <w:sz w:val="24"/>
+          <w:szCs w:val="24"/>
+          <w:lang w:eastAsia="pt-BR"/>
+        </w:rPr>
+      </w:pPr>
+    </w:p>
+    <w:p>
+      <w:pPr>
+        <w:shd w:val="clear" w:color="auto" w:fill="FFFFFF"/>
+        <w:spacing w:after="0" w:line="240" w:lineRule="auto"/>
+        <w:rPr>
+          <w:rFonts w:ascii="Calibri" w:eastAsia="Times New Roman" w:hAnsi="Calibri" w:cs="Calibri"/>
+          <w:color w:val="000000"/>
+          <w:sz w:val="24"/>
+          <w:szCs w:val="24"/>
+          <w:lang w:eastAsia="pt-BR"/>
+        </w:rPr>
+      </w:pPr>
+    </w:p>
+    <w:p>
+      <w:pPr>
+        <w:shd w:val="clear" w:color="auto" w:fill="FFFFFF"/>
+        <w:spacing w:after="0" w:line="240" w:lineRule="auto"/>
+        <w:rPr>
+          <w:rFonts w:ascii="Calibri" w:eastAsia="Times New Roman" w:hAnsi="Calibri" w:cs="Calibri"/>
+          <w:color w:val="000000"/>
+          <w:sz w:val="24"/>
+          <w:szCs w:val="24"/>
+          <w:lang w:eastAsia="pt-BR"/>
+        </w:rPr>
+      </w:pPr>
+    </w:p>
+    <w:p>
+      <w:pPr>
+        <w:shd w:val="clear" w:color="auto" w:fill="FFFFFF"/>
+        <w:spacing w:after="0" w:line="240" w:lineRule="auto"/>
+        <w:rPr>
+          <w:rFonts w:ascii="Calibri" w:eastAsia="Times New Roman" w:hAnsi="Calibri" w:cs="Calibri"/>
+          <w:color w:val="000000"/>
+          <w:sz w:val="24"/>
+          <w:szCs w:val="24"/>
+          <w:lang w:eastAsia="pt-BR"/>
+        </w:rPr>
+      </w:pPr>
+    </w:p>
+    <w:p>
+      <w:pPr>
+        <w:shd w:val="clear" w:color="auto" w:fill="FFFFFF"/>
+        <w:spacing w:after="0" w:line="240" w:lineRule="auto"/>
+        <w:rPr>
+          <w:rFonts w:ascii="Calibri" w:eastAsia="Times New Roman" w:hAnsi="Calibri" w:cs="Calibri"/>
+          <w:color w:val="000000"/>
+          <w:sz w:val="24"/>
+          <w:szCs w:val="24"/>
+          <w:lang w:eastAsia="pt-BR"/>
+        </w:rPr>
+      </w:pPr>
+    </w:p>
+    <w:p>
+      <w:pPr>
+        <w:shd w:val="clear" w:color="auto" w:fill="FFFFFF"/>
+        <w:spacing w:after="0" w:line="240" w:lineRule="auto"/>
+        <w:rPr>
+          <w:rFonts w:ascii="Calibri" w:eastAsia="Times New Roman" w:hAnsi="Calibri" w:cs="Calibri"/>
+          <w:color w:val="000000"/>
+          <w:sz w:val="24"/>
+          <w:szCs w:val="24"/>
+          <w:lang w:eastAsia="pt-BR"/>
+        </w:rPr>
+      </w:pPr>
+    </w:p>
+    <w:p>
+      <w:pPr>
+        <w:shd w:val="clear" w:color="auto" w:fill="FFFFFF"/>
+        <w:spacing w:after="0" w:line="240" w:lineRule="auto"/>
+        <w:rPr>
+          <w:rFonts w:ascii="Calibri" w:eastAsia="Times New Roman" w:hAnsi="Calibri" w:cs="Calibri"/>
+          <w:color w:val="000000"/>
+          <w:sz w:val="24"/>
+          <w:szCs w:val="24"/>
+          <w:lang w:eastAsia="pt-BR"/>
+        </w:rPr>
+      </w:pPr>
+    </w:p>
+    <w:p>
+      <w:pPr>
+        <w:shd w:val="clear" w:color="auto" w:fill="FFFFFF"/>
+        <w:spacing w:after="0" w:line="240" w:lineRule="auto"/>
+        <w:rPr>
+          <w:rFonts w:ascii="Calibri" w:eastAsia="Times New Roman" w:hAnsi="Calibri" w:cs="Calibri"/>
+          <w:color w:val="000000"/>
+          <w:sz w:val="24"/>
+          <w:szCs w:val="24"/>
+          <w:lang w:eastAsia="pt-BR"/>
+        </w:rPr>
+      </w:pPr>
+    </w:p>
+    <w:p>
+      <w:pPr>
         <w:pStyle w:val="Ttulo1"/>
         <w:rPr>
           <w:rFonts w:eastAsia="Times New Roman"/>
@@ -5201,45 +5188,32 @@
     </w:p>
     <w:p>
       <w:pPr>
+        <w:pStyle w:val="Ttulo2"/>
+        <w:rPr>
+          <w:rFonts w:eastAsia="Times New Roman"/>
+          <w:lang w:eastAsia="pt-BR"/>
+        </w:rPr>
+      </w:pPr>
+      <w:r>
+        <w:rPr>
+          <w:rFonts w:eastAsia="Times New Roman"/>
+          <w:lang w:eastAsia="pt-BR"/>
+        </w:rPr>
+        <w:t>E</w:t>
+      </w:r>
+      <w:r>
+        <w:rPr>
+          <w:rFonts w:eastAsia="Times New Roman"/>
+          <w:lang w:eastAsia="pt-BR"/>
+        </w:rPr>
+        <w:t>strutura de um projeto Angular com Angular CLI</w:t>
+      </w:r>
+    </w:p>
+    <w:p>
+      <w:pPr>
         <w:shd w:val="clear" w:color="auto" w:fill="FFFFFF"/>
         <w:spacing w:after="0" w:line="240" w:lineRule="auto"/>
-        <w:rPr>
-          <w:rFonts w:ascii="Calibri" w:eastAsia="Times New Roman" w:hAnsi="Calibri" w:cs="Calibri"/>
-          <w:color w:val="000000"/>
-          <w:sz w:val="24"/>
-          <w:szCs w:val="24"/>
-          <w:lang w:eastAsia="pt-BR"/>
-        </w:rPr>
-      </w:pPr>
-    </w:p>
-    <w:p>
-      <w:pPr>
-        <w:pStyle w:val="Ttulo2"/>
-        <w:rPr>
-          <w:rFonts w:eastAsia="Times New Roman"/>
-          <w:lang w:eastAsia="pt-BR"/>
-        </w:rPr>
-      </w:pPr>
-      <w:r>
-        <w:rPr>
-          <w:rFonts w:eastAsia="Times New Roman"/>
-          <w:lang w:eastAsia="pt-BR"/>
-        </w:rPr>
-        <w:lastRenderedPageBreak/>
-        <w:t>E</w:t>
-      </w:r>
-      <w:r>
-        <w:rPr>
-          <w:rFonts w:eastAsia="Times New Roman"/>
-          <w:lang w:eastAsia="pt-BR"/>
-        </w:rPr>
-        <w:t>strutura de um projeto Angular com Angular CLI</w:t>
-      </w:r>
-    </w:p>
-    <w:p>
-      <w:pPr>
-        <w:shd w:val="clear" w:color="auto" w:fill="FFFFFF"/>
-        <w:spacing w:after="0" w:line="240" w:lineRule="auto"/>
+        <w:jc w:val="center"/>
         <w:rPr>
           <w:rFonts w:ascii="Calibri" w:eastAsia="Times New Roman" w:hAnsi="Calibri" w:cs="Calibri"/>
           <w:b/>
@@ -5256,8 +5230,8 @@
         </w:rPr>
         <w:drawing>
           <wp:inline distT="0" distB="0" distL="0" distR="0" wp14:anchorId="26F28F08" wp14:editId="4265F40E">
-            <wp:extent cx="3562172" cy="4152900"/>
-            <wp:effectExtent l="0" t="0" r="635" b="0"/>
+            <wp:extent cx="3762375" cy="3505200"/>
+            <wp:effectExtent l="0" t="0" r="9525" b="0"/>
             <wp:docPr id="14" name="Imagem 14"/>
             <wp:cNvGraphicFramePr>
               <a:graphicFrameLocks xmlns:a="http://schemas.openxmlformats.org/drawingml/2006/main" noChangeAspect="1"/>
@@ -5277,7 +5251,7 @@
                   <pic:spPr bwMode="auto">
                     <a:xfrm>
                       <a:off x="0" y="0"/>
-                      <a:ext cx="3565174" cy="4156400"/>
+                      <a:ext cx="3765546" cy="3508154"/>
                     </a:xfrm>
                     <a:prstGeom prst="rect">
                       <a:avLst/>
@@ -5302,9 +5276,6 @@
       <w:pPr>
         <w:pStyle w:val="Ttulo3"/>
       </w:pPr>
-      <w:r>
-        <w:tab/>
-      </w:r>
       <w:proofErr w:type="spellStart"/>
       <w:proofErr w:type="gramStart"/>
       <w:r>
@@ -5321,7 +5292,7 @@
         <w:pStyle w:val="NormalWeb"/>
         <w:shd w:val="clear" w:color="auto" w:fill="FFFFFF"/>
         <w:spacing w:before="0" w:after="0"/>
-        <w:ind w:firstLine="708"/>
+        <w:ind w:firstLine="1134"/>
         <w:rPr>
           <w:color w:val="000000" w:themeColor="text1"/>
         </w:rPr>
@@ -5380,23 +5351,7 @@
         <w:rPr>
           <w:color w:val="000000" w:themeColor="text1"/>
         </w:rPr>
-        <w:t xml:space="preserve"> localmente. </w:t>
-      </w:r>
-    </w:p>
-    <w:p>
-      <w:pPr>
-        <w:pStyle w:val="NormalWeb"/>
-        <w:shd w:val="clear" w:color="auto" w:fill="FFFFFF"/>
-        <w:spacing w:before="0" w:after="0"/>
-        <w:rPr>
-          <w:color w:val="000000" w:themeColor="text1"/>
-        </w:rPr>
-      </w:pPr>
-      <w:r>
-        <w:rPr>
-          <w:color w:val="000000" w:themeColor="text1"/>
-        </w:rPr>
-        <w:t>Com ele, é possível listar os pacotes dos quais o projeto depende, permite que você especifique as versões de uma dependência que seu projeto pode usar e torna sua compilação reproduzível e, portanto, </w:t>
+        <w:t xml:space="preserve"> localmente. Com ele, é possível listar os pacotes dos quais o projeto depende, permite que você especifique as versões de uma dependência que seu projeto pode usar e torna sua compilação reproduzível e, portanto, </w:t>
       </w:r>
       <w:r>
         <w:rPr>
@@ -5411,20 +5366,6 @@
         </w:rPr>
         <w:t> mais fácil de compartilhar com outros desenvolvedores.</w:t>
       </w:r>
-    </w:p>
-    <w:p>
-      <w:pPr>
-        <w:shd w:val="clear" w:color="auto" w:fill="FFFFFF"/>
-        <w:spacing w:after="0" w:line="240" w:lineRule="auto"/>
-        <w:rPr>
-          <w:rFonts w:ascii="Calibri" w:eastAsia="Times New Roman" w:hAnsi="Calibri" w:cs="Calibri"/>
-          <w:b/>
-          <w:color w:val="000000"/>
-          <w:sz w:val="28"/>
-          <w:szCs w:val="24"/>
-          <w:lang w:eastAsia="pt-BR"/>
-        </w:rPr>
-      </w:pPr>
     </w:p>
     <w:p>
       <w:pPr>
@@ -5453,6 +5394,7 @@
       <w:pPr>
         <w:pStyle w:val="NormalWeb"/>
         <w:spacing w:before="0" w:beforeAutospacing="0" w:after="0" w:afterAutospacing="0"/>
+        <w:ind w:firstLine="1134"/>
         <w:textAlignment w:val="baseline"/>
         <w:rPr>
           <w:color w:val="000000" w:themeColor="text1"/>
@@ -5462,6 +5404,7 @@
         <w:rPr>
           <w:color w:val="000000" w:themeColor="text1"/>
         </w:rPr>
+        <w:lastRenderedPageBreak/>
         <w:t>O mais provável é que todos nós encontremos o arquivo </w:t>
       </w:r>
       <w:r>
@@ -5527,6 +5470,7 @@
       <w:pPr>
         <w:pStyle w:val="NormalWeb"/>
         <w:spacing w:before="0" w:beforeAutospacing="0" w:after="0" w:afterAutospacing="0"/>
+        <w:ind w:firstLine="1134"/>
         <w:textAlignment w:val="baseline"/>
         <w:rPr>
           <w:color w:val="000000" w:themeColor="text1"/>
@@ -5574,6 +5518,7 @@
       <w:pPr>
         <w:pStyle w:val="NormalWeb"/>
         <w:spacing w:before="0" w:beforeAutospacing="0" w:after="0" w:afterAutospacing="0"/>
+        <w:ind w:firstLine="1134"/>
         <w:textAlignment w:val="baseline"/>
         <w:rPr>
           <w:b/>
@@ -5645,25 +5590,11 @@
     </w:p>
     <w:p>
       <w:pPr>
-        <w:pStyle w:val="NormalWeb"/>
-        <w:spacing w:before="0" w:beforeAutospacing="0" w:after="0" w:afterAutospacing="0"/>
-        <w:textAlignment w:val="baseline"/>
-        <w:rPr>
-          <w:rFonts w:ascii="Calibri" w:hAnsi="Calibri" w:cs="Calibri"/>
-          <w:b/>
-          <w:color w:val="000000"/>
-          <w:sz w:val="28"/>
-        </w:rPr>
-      </w:pPr>
-    </w:p>
-    <w:p>
-      <w:pPr>
         <w:pStyle w:val="Ttulo3"/>
       </w:pPr>
       <w:proofErr w:type="spellStart"/>
       <w:proofErr w:type="gramStart"/>
       <w:r>
-        <w:lastRenderedPageBreak/>
         <w:t>node_modules</w:t>
       </w:r>
       <w:proofErr w:type="spellEnd"/>
@@ -5673,7 +5604,7 @@
       <w:pPr>
         <w:shd w:val="clear" w:color="auto" w:fill="FFFFFF"/>
         <w:spacing w:after="0" w:line="240" w:lineRule="auto"/>
-        <w:ind w:firstLine="708"/>
+        <w:ind w:firstLine="1134"/>
         <w:rPr>
           <w:rFonts w:ascii="Times New Roman" w:hAnsi="Times New Roman" w:cs="Times New Roman"/>
           <w:color w:val="000000" w:themeColor="text1"/>
@@ -5771,7 +5702,7 @@
       <w:pPr>
         <w:shd w:val="clear" w:color="auto" w:fill="FFFFFF"/>
         <w:spacing w:after="0" w:line="240" w:lineRule="auto"/>
-        <w:ind w:firstLine="708"/>
+        <w:ind w:firstLine="1134"/>
         <w:rPr>
           <w:rFonts w:ascii="Times New Roman" w:eastAsia="Times New Roman" w:hAnsi="Times New Roman" w:cs="Times New Roman"/>
           <w:b/>
@@ -5954,7 +5885,6 @@
         <w:pStyle w:val="Ttulo3"/>
       </w:pPr>
       <w:r>
-        <w:tab/>
         <w:t xml:space="preserve">Index, </w:t>
       </w:r>
       <w:proofErr w:type="spellStart"/>
@@ -5975,18 +5905,292 @@
     </w:p>
     <w:p>
       <w:pPr>
-        <w:shd w:val="clear" w:color="auto" w:fill="FFFFFF"/>
+        <w:tabs>
+          <w:tab w:val="left" w:pos="1134"/>
+        </w:tabs>
+        <w:ind w:firstLine="1134"/>
+        <w:rPr>
+          <w:rFonts w:ascii="Times New Roman" w:hAnsi="Times New Roman" w:cs="Times New Roman"/>
+          <w:color w:val="000000"/>
+          <w:sz w:val="24"/>
+          <w:szCs w:val="24"/>
+          <w:lang w:eastAsia="pt-BR"/>
+        </w:rPr>
+      </w:pPr>
+      <w:r>
+        <w:rPr>
+          <w:rFonts w:ascii="Times New Roman" w:hAnsi="Times New Roman" w:cs="Times New Roman"/>
+          <w:sz w:val="24"/>
+          <w:szCs w:val="24"/>
+          <w:lang w:eastAsia="pt-BR"/>
+        </w:rPr>
+        <w:t>Arquivos básicos iniciais (</w:t>
+      </w:r>
+      <w:r>
+        <w:rPr>
+          <w:rFonts w:ascii="Times New Roman" w:hAnsi="Times New Roman" w:cs="Times New Roman"/>
+          <w:sz w:val="24"/>
+          <w:szCs w:val="24"/>
+          <w:lang w:eastAsia="pt-BR"/>
+        </w:rPr>
+        <w:t>HTML, CSS, JS</w:t>
+      </w:r>
+      <w:proofErr w:type="gramStart"/>
+      <w:r>
+        <w:rPr>
+          <w:rFonts w:ascii="Times New Roman" w:hAnsi="Times New Roman" w:cs="Times New Roman"/>
+          <w:sz w:val="24"/>
+          <w:szCs w:val="24"/>
+          <w:lang w:eastAsia="pt-BR"/>
+        </w:rPr>
+        <w:t>)</w:t>
+      </w:r>
+      <w:proofErr w:type="gramEnd"/>
+    </w:p>
+    <w:p>
+      <w:pPr>
+        <w:pStyle w:val="Ttulo3"/>
+      </w:pPr>
+      <w:proofErr w:type="spellStart"/>
+      <w:proofErr w:type="gramStart"/>
+      <w:r>
+        <w:t>environment</w:t>
+      </w:r>
+      <w:proofErr w:type="gramEnd"/>
+      <w:r>
+        <w:t>.json</w:t>
+      </w:r>
+      <w:proofErr w:type="spellEnd"/>
+    </w:p>
+    <w:p>
+      <w:pPr>
+        <w:shd w:val="clear" w:color="auto" w:fill="FFFFFF"/>
+        <w:tabs>
+          <w:tab w:val="left" w:pos="1134"/>
+        </w:tabs>
         <w:spacing w:after="0" w:line="240" w:lineRule="auto"/>
-        <w:ind w:firstLine="708"/>
-        <w:rPr>
-          <w:rFonts w:ascii="Times New Roman" w:eastAsia="Times New Roman" w:hAnsi="Times New Roman" w:cs="Times New Roman"/>
-          <w:color w:val="000000"/>
-          <w:sz w:val="24"/>
-          <w:szCs w:val="24"/>
-          <w:lang w:eastAsia="pt-BR"/>
-        </w:rPr>
-      </w:pPr>
-      <w:r>
+        <w:ind w:firstLine="1134"/>
+        <w:rPr>
+          <w:rFonts w:ascii="Times New Roman" w:eastAsia="Times New Roman" w:hAnsi="Times New Roman" w:cs="Times New Roman"/>
+          <w:color w:val="000000" w:themeColor="text1"/>
+          <w:sz w:val="24"/>
+          <w:szCs w:val="24"/>
+          <w:lang w:eastAsia="pt-BR"/>
+        </w:rPr>
+      </w:pPr>
+      <w:r>
+        <w:rPr>
+          <w:rFonts w:ascii="Times New Roman" w:eastAsia="Times New Roman" w:hAnsi="Times New Roman" w:cs="Times New Roman"/>
+          <w:color w:val="000000" w:themeColor="text1"/>
+          <w:sz w:val="24"/>
+          <w:szCs w:val="24"/>
+          <w:lang w:eastAsia="pt-BR"/>
+        </w:rPr>
+        <w:t xml:space="preserve">Arquivo no qual </w:t>
+      </w:r>
+      <w:proofErr w:type="gramStart"/>
+      <w:r>
+        <w:rPr>
+          <w:rFonts w:ascii="Times New Roman" w:eastAsia="Times New Roman" w:hAnsi="Times New Roman" w:cs="Times New Roman"/>
+          <w:color w:val="000000" w:themeColor="text1"/>
+          <w:sz w:val="24"/>
+          <w:szCs w:val="24"/>
+          <w:lang w:eastAsia="pt-BR"/>
+        </w:rPr>
+        <w:t>encontra-se</w:t>
+      </w:r>
+      <w:proofErr w:type="gramEnd"/>
+      <w:r>
+        <w:rPr>
+          <w:rFonts w:ascii="Times New Roman" w:eastAsia="Times New Roman" w:hAnsi="Times New Roman" w:cs="Times New Roman"/>
+          <w:color w:val="000000" w:themeColor="text1"/>
+          <w:sz w:val="24"/>
+          <w:szCs w:val="24"/>
+          <w:lang w:eastAsia="pt-BR"/>
+        </w:rPr>
+        <w:t xml:space="preserve"> informações de acesso a API do projeto como URL e porta.</w:t>
+      </w:r>
+    </w:p>
+    <w:p>
+      <w:pPr>
+        <w:pStyle w:val="Ttulo3"/>
+      </w:pPr>
+      <w:proofErr w:type="spellStart"/>
+      <w:r>
+        <w:t>Assets</w:t>
+      </w:r>
+      <w:proofErr w:type="spellEnd"/>
+    </w:p>
+    <w:p>
+      <w:pPr>
+        <w:shd w:val="clear" w:color="auto" w:fill="FFFFFF"/>
+        <w:tabs>
+          <w:tab w:val="left" w:pos="1134"/>
+        </w:tabs>
+        <w:spacing w:after="0" w:line="240" w:lineRule="auto"/>
+        <w:ind w:firstLine="1134"/>
+        <w:rPr>
+          <w:rFonts w:ascii="Times New Roman" w:eastAsia="Times New Roman" w:hAnsi="Times New Roman" w:cs="Times New Roman"/>
+          <w:color w:val="000000" w:themeColor="text1"/>
+          <w:sz w:val="24"/>
+          <w:szCs w:val="24"/>
+          <w:lang w:eastAsia="pt-BR"/>
+        </w:rPr>
+      </w:pPr>
+      <w:r>
+        <w:rPr>
+          <w:rFonts w:ascii="Times New Roman" w:eastAsia="Times New Roman" w:hAnsi="Times New Roman" w:cs="Times New Roman"/>
+          <w:color w:val="000000" w:themeColor="text1"/>
+          <w:sz w:val="24"/>
+          <w:szCs w:val="24"/>
+          <w:lang w:eastAsia="pt-BR"/>
+        </w:rPr>
+        <w:lastRenderedPageBreak/>
+        <w:t xml:space="preserve">Local onde incluímos </w:t>
+      </w:r>
+      <w:proofErr w:type="gramStart"/>
+      <w:r>
+        <w:rPr>
+          <w:rFonts w:ascii="Times New Roman" w:eastAsia="Times New Roman" w:hAnsi="Times New Roman" w:cs="Times New Roman"/>
+          <w:color w:val="000000" w:themeColor="text1"/>
+          <w:sz w:val="24"/>
+          <w:szCs w:val="24"/>
+          <w:lang w:eastAsia="pt-BR"/>
+        </w:rPr>
+        <w:t>nossas galeria</w:t>
+      </w:r>
+      <w:proofErr w:type="gramEnd"/>
+      <w:r>
+        <w:rPr>
+          <w:rFonts w:ascii="Times New Roman" w:eastAsia="Times New Roman" w:hAnsi="Times New Roman" w:cs="Times New Roman"/>
+          <w:color w:val="000000" w:themeColor="text1"/>
+          <w:sz w:val="24"/>
+          <w:szCs w:val="24"/>
+          <w:lang w:eastAsia="pt-BR"/>
+        </w:rPr>
+        <w:t xml:space="preserve"> de imagens, </w:t>
+      </w:r>
+      <w:proofErr w:type="spellStart"/>
+      <w:r>
+        <w:rPr>
+          <w:rFonts w:ascii="Times New Roman" w:eastAsia="Times New Roman" w:hAnsi="Times New Roman" w:cs="Times New Roman"/>
+          <w:color w:val="000000" w:themeColor="text1"/>
+          <w:sz w:val="24"/>
+          <w:szCs w:val="24"/>
+          <w:lang w:eastAsia="pt-BR"/>
+        </w:rPr>
+        <w:t>gifs</w:t>
+      </w:r>
+      <w:proofErr w:type="spellEnd"/>
+      <w:r>
+        <w:rPr>
+          <w:rFonts w:ascii="Times New Roman" w:eastAsia="Times New Roman" w:hAnsi="Times New Roman" w:cs="Times New Roman"/>
+          <w:color w:val="000000" w:themeColor="text1"/>
+          <w:sz w:val="24"/>
+          <w:szCs w:val="24"/>
+          <w:lang w:eastAsia="pt-BR"/>
+        </w:rPr>
+        <w:t>, arquivos em geral da aplicação.</w:t>
+      </w:r>
+    </w:p>
+    <w:p>
+      <w:pPr>
+        <w:pStyle w:val="Ttulo3"/>
+      </w:pPr>
+      <w:proofErr w:type="spellStart"/>
+      <w:r>
+        <w:t>A</w:t>
+      </w:r>
+      <w:r>
+        <w:t>pp</w:t>
+      </w:r>
+      <w:proofErr w:type="spellEnd"/>
+    </w:p>
+    <w:p>
+      <w:pPr>
+        <w:shd w:val="clear" w:color="auto" w:fill="FFFFFF"/>
+        <w:spacing w:after="0" w:line="240" w:lineRule="auto"/>
+        <w:ind w:firstLine="1134"/>
+        <w:rPr>
+          <w:rFonts w:ascii="Times New Roman" w:eastAsia="Times New Roman" w:hAnsi="Times New Roman" w:cs="Times New Roman"/>
+          <w:color w:val="000000" w:themeColor="text1"/>
+          <w:sz w:val="24"/>
+          <w:szCs w:val="24"/>
+          <w:lang w:eastAsia="pt-BR"/>
+        </w:rPr>
+      </w:pPr>
+      <w:r>
+        <w:rPr>
+          <w:rFonts w:ascii="Times New Roman" w:eastAsia="Times New Roman" w:hAnsi="Times New Roman" w:cs="Times New Roman"/>
+          <w:color w:val="000000" w:themeColor="text1"/>
+          <w:sz w:val="24"/>
+          <w:szCs w:val="24"/>
+          <w:lang w:eastAsia="pt-BR"/>
+        </w:rPr>
+        <w:t xml:space="preserve">A pasta </w:t>
+      </w:r>
+      <w:proofErr w:type="spellStart"/>
+      <w:r>
+        <w:rPr>
+          <w:rFonts w:ascii="Times New Roman" w:eastAsia="Times New Roman" w:hAnsi="Times New Roman" w:cs="Times New Roman"/>
+          <w:color w:val="000000" w:themeColor="text1"/>
+          <w:sz w:val="24"/>
+          <w:szCs w:val="24"/>
+          <w:lang w:eastAsia="pt-BR"/>
+        </w:rPr>
+        <w:t>app</w:t>
+      </w:r>
+      <w:proofErr w:type="spellEnd"/>
+      <w:r>
+        <w:rPr>
+          <w:rFonts w:ascii="Times New Roman" w:eastAsia="Times New Roman" w:hAnsi="Times New Roman" w:cs="Times New Roman"/>
+          <w:color w:val="000000" w:themeColor="text1"/>
+          <w:sz w:val="24"/>
+          <w:szCs w:val="24"/>
+          <w:lang w:eastAsia="pt-BR"/>
+        </w:rPr>
+        <w:t xml:space="preserve"> é onde se encontra toda nossa estrutura da aplicação desde o modulo principal (</w:t>
+      </w:r>
+      <w:proofErr w:type="spellStart"/>
+      <w:proofErr w:type="gramStart"/>
+      <w:r>
+        <w:rPr>
+          <w:rFonts w:ascii="Times New Roman" w:eastAsia="Times New Roman" w:hAnsi="Times New Roman" w:cs="Times New Roman"/>
+          <w:color w:val="000000" w:themeColor="text1"/>
+          <w:sz w:val="24"/>
+          <w:szCs w:val="24"/>
+          <w:lang w:eastAsia="pt-BR"/>
+        </w:rPr>
+        <w:t>app.</w:t>
+      </w:r>
+      <w:proofErr w:type="gramEnd"/>
+      <w:r>
+        <w:rPr>
+          <w:rFonts w:ascii="Times New Roman" w:eastAsia="Times New Roman" w:hAnsi="Times New Roman" w:cs="Times New Roman"/>
+          <w:color w:val="000000" w:themeColor="text1"/>
+          <w:sz w:val="24"/>
+          <w:szCs w:val="24"/>
+          <w:lang w:eastAsia="pt-BR"/>
+        </w:rPr>
+        <w:t>modulo</w:t>
+      </w:r>
+      <w:proofErr w:type="spellEnd"/>
+      <w:r>
+        <w:rPr>
+          <w:rFonts w:ascii="Times New Roman" w:eastAsia="Times New Roman" w:hAnsi="Times New Roman" w:cs="Times New Roman"/>
+          <w:color w:val="000000" w:themeColor="text1"/>
+          <w:sz w:val="24"/>
+          <w:szCs w:val="24"/>
+          <w:lang w:eastAsia="pt-BR"/>
+        </w:rPr>
+        <w:t>) até os componentes mais simples.</w:t>
+      </w:r>
+    </w:p>
+    <w:p>
+      <w:pPr>
+        <w:shd w:val="clear" w:color="auto" w:fill="FFFFFF"/>
+        <w:spacing w:after="0" w:line="240" w:lineRule="auto"/>
+        <w:ind w:left="708" w:firstLine="708"/>
         <w:rPr>
           <w:rFonts w:ascii="Calibri" w:eastAsia="Times New Roman" w:hAnsi="Calibri" w:cs="Calibri"/>
           <w:b/>
@@ -5995,372 +6199,12 @@
           <w:szCs w:val="24"/>
           <w:lang w:eastAsia="pt-BR"/>
         </w:rPr>
-        <w:tab/>
-      </w:r>
-      <w:r>
-        <w:rPr>
-          <w:rFonts w:ascii="Calibri" w:eastAsia="Times New Roman" w:hAnsi="Calibri" w:cs="Calibri"/>
-          <w:b/>
-          <w:color w:val="000000"/>
-          <w:sz w:val="28"/>
-          <w:szCs w:val="24"/>
-          <w:lang w:eastAsia="pt-BR"/>
-        </w:rPr>
-        <w:tab/>
-      </w:r>
-      <w:r>
-        <w:rPr>
-          <w:rFonts w:ascii="Times New Roman" w:eastAsia="Times New Roman" w:hAnsi="Times New Roman" w:cs="Times New Roman"/>
-          <w:color w:val="000000" w:themeColor="text1"/>
-          <w:sz w:val="24"/>
-          <w:szCs w:val="24"/>
-          <w:lang w:eastAsia="pt-BR"/>
-        </w:rPr>
-        <w:t>Arquivos básicos iniciais (</w:t>
-      </w:r>
-      <w:proofErr w:type="spellStart"/>
-      <w:proofErr w:type="gramStart"/>
-      <w:r>
-        <w:rPr>
-          <w:rFonts w:ascii="Times New Roman" w:eastAsia="Times New Roman" w:hAnsi="Times New Roman" w:cs="Times New Roman"/>
-          <w:color w:val="000000" w:themeColor="text1"/>
-          <w:sz w:val="24"/>
-          <w:szCs w:val="24"/>
-          <w:lang w:eastAsia="pt-BR"/>
-        </w:rPr>
-        <w:t>html</w:t>
-      </w:r>
-      <w:proofErr w:type="spellEnd"/>
-      <w:proofErr w:type="gramEnd"/>
-      <w:r>
-        <w:rPr>
-          <w:rFonts w:ascii="Times New Roman" w:eastAsia="Times New Roman" w:hAnsi="Times New Roman" w:cs="Times New Roman"/>
-          <w:color w:val="000000" w:themeColor="text1"/>
-          <w:sz w:val="24"/>
-          <w:szCs w:val="24"/>
-          <w:lang w:eastAsia="pt-BR"/>
-        </w:rPr>
-        <w:t xml:space="preserve">, </w:t>
-      </w:r>
-      <w:proofErr w:type="spellStart"/>
-      <w:r>
-        <w:rPr>
-          <w:rFonts w:ascii="Times New Roman" w:eastAsia="Times New Roman" w:hAnsi="Times New Roman" w:cs="Times New Roman"/>
-          <w:color w:val="000000" w:themeColor="text1"/>
-          <w:sz w:val="24"/>
-          <w:szCs w:val="24"/>
-          <w:lang w:eastAsia="pt-BR"/>
-        </w:rPr>
-        <w:t>css</w:t>
-      </w:r>
-      <w:proofErr w:type="spellEnd"/>
-      <w:r>
-        <w:rPr>
-          <w:rFonts w:ascii="Times New Roman" w:eastAsia="Times New Roman" w:hAnsi="Times New Roman" w:cs="Times New Roman"/>
-          <w:color w:val="000000" w:themeColor="text1"/>
-          <w:sz w:val="24"/>
-          <w:szCs w:val="24"/>
-          <w:lang w:eastAsia="pt-BR"/>
-        </w:rPr>
-        <w:t xml:space="preserve"> e </w:t>
-      </w:r>
-      <w:proofErr w:type="spellStart"/>
-      <w:r>
-        <w:rPr>
-          <w:rFonts w:ascii="Times New Roman" w:eastAsia="Times New Roman" w:hAnsi="Times New Roman" w:cs="Times New Roman"/>
-          <w:color w:val="000000" w:themeColor="text1"/>
-          <w:sz w:val="24"/>
-          <w:szCs w:val="24"/>
-          <w:lang w:eastAsia="pt-BR"/>
-        </w:rPr>
-        <w:t>js</w:t>
-      </w:r>
-      <w:proofErr w:type="spellEnd"/>
-      <w:r>
-        <w:rPr>
-          <w:rFonts w:ascii="Times New Roman" w:eastAsia="Times New Roman" w:hAnsi="Times New Roman" w:cs="Times New Roman"/>
-          <w:color w:val="000000" w:themeColor="text1"/>
-          <w:sz w:val="24"/>
-          <w:szCs w:val="24"/>
-          <w:lang w:eastAsia="pt-BR"/>
-        </w:rPr>
-        <w:t>)</w:t>
-      </w:r>
-    </w:p>
-    <w:p>
-      <w:pPr>
-        <w:pStyle w:val="Ttulo3"/>
-      </w:pPr>
-      <w:proofErr w:type="spellStart"/>
-      <w:proofErr w:type="gramStart"/>
-      <w:r>
-        <w:t>environment</w:t>
-      </w:r>
-      <w:proofErr w:type="gramEnd"/>
-      <w:r>
-        <w:t>.json</w:t>
-      </w:r>
-      <w:proofErr w:type="spellEnd"/>
-    </w:p>
-    <w:p>
-      <w:pPr>
-        <w:shd w:val="clear" w:color="auto" w:fill="FFFFFF"/>
-        <w:spacing w:after="0" w:line="240" w:lineRule="auto"/>
-        <w:ind w:left="708" w:firstLine="708"/>
-        <w:rPr>
-          <w:rFonts w:ascii="Times New Roman" w:eastAsia="Times New Roman" w:hAnsi="Times New Roman" w:cs="Times New Roman"/>
-          <w:color w:val="000000" w:themeColor="text1"/>
-          <w:sz w:val="24"/>
-          <w:szCs w:val="24"/>
-          <w:lang w:eastAsia="pt-BR"/>
-        </w:rPr>
-      </w:pPr>
-      <w:r>
-        <w:rPr>
-          <w:rFonts w:ascii="Calibri" w:eastAsia="Times New Roman" w:hAnsi="Calibri" w:cs="Calibri"/>
-          <w:b/>
-          <w:color w:val="000000"/>
-          <w:sz w:val="28"/>
-          <w:szCs w:val="24"/>
-          <w:lang w:eastAsia="pt-BR"/>
-        </w:rPr>
-        <w:tab/>
-      </w:r>
-      <w:r>
-        <w:rPr>
-          <w:rFonts w:ascii="Times New Roman" w:eastAsia="Times New Roman" w:hAnsi="Times New Roman" w:cs="Times New Roman"/>
-          <w:color w:val="000000" w:themeColor="text1"/>
-          <w:sz w:val="24"/>
-          <w:szCs w:val="24"/>
-          <w:lang w:eastAsia="pt-BR"/>
-        </w:rPr>
-        <w:t xml:space="preserve">Arquivo no qual </w:t>
-      </w:r>
-      <w:proofErr w:type="gramStart"/>
-      <w:r>
-        <w:rPr>
-          <w:rFonts w:ascii="Times New Roman" w:eastAsia="Times New Roman" w:hAnsi="Times New Roman" w:cs="Times New Roman"/>
-          <w:color w:val="000000" w:themeColor="text1"/>
-          <w:sz w:val="24"/>
-          <w:szCs w:val="24"/>
-          <w:lang w:eastAsia="pt-BR"/>
-        </w:rPr>
-        <w:t>encontra-se</w:t>
-      </w:r>
-      <w:proofErr w:type="gramEnd"/>
-      <w:r>
-        <w:rPr>
-          <w:rFonts w:ascii="Times New Roman" w:eastAsia="Times New Roman" w:hAnsi="Times New Roman" w:cs="Times New Roman"/>
-          <w:color w:val="000000" w:themeColor="text1"/>
-          <w:sz w:val="24"/>
-          <w:szCs w:val="24"/>
-          <w:lang w:eastAsia="pt-BR"/>
-        </w:rPr>
-        <w:t xml:space="preserve"> informações de acesso a API do projeto como URL e porta.</w:t>
-      </w:r>
-    </w:p>
-    <w:p>
-      <w:pPr>
-        <w:pStyle w:val="Ttulo3"/>
-      </w:pPr>
-      <w:proofErr w:type="spellStart"/>
-      <w:r>
-        <w:t>Assets</w:t>
-      </w:r>
-      <w:proofErr w:type="spellEnd"/>
-    </w:p>
-    <w:p>
-      <w:pPr>
-        <w:shd w:val="clear" w:color="auto" w:fill="FFFFFF"/>
-        <w:spacing w:after="0" w:line="240" w:lineRule="auto"/>
-        <w:ind w:left="708" w:firstLine="708"/>
-        <w:rPr>
-          <w:rFonts w:ascii="Times New Roman" w:eastAsia="Times New Roman" w:hAnsi="Times New Roman" w:cs="Times New Roman"/>
-          <w:color w:val="000000" w:themeColor="text1"/>
-          <w:sz w:val="24"/>
-          <w:szCs w:val="24"/>
-          <w:lang w:eastAsia="pt-BR"/>
-        </w:rPr>
-      </w:pPr>
-      <w:r>
-        <w:rPr>
-          <w:rFonts w:ascii="Calibri" w:eastAsia="Times New Roman" w:hAnsi="Calibri" w:cs="Calibri"/>
-          <w:b/>
-          <w:color w:val="000000"/>
-          <w:sz w:val="28"/>
-          <w:szCs w:val="24"/>
-          <w:lang w:eastAsia="pt-BR"/>
-        </w:rPr>
-        <w:tab/>
-      </w:r>
-      <w:r>
-        <w:rPr>
-          <w:rFonts w:ascii="Times New Roman" w:eastAsia="Times New Roman" w:hAnsi="Times New Roman" w:cs="Times New Roman"/>
-          <w:color w:val="000000" w:themeColor="text1"/>
-          <w:sz w:val="24"/>
-          <w:szCs w:val="24"/>
-          <w:lang w:eastAsia="pt-BR"/>
-        </w:rPr>
-        <w:t xml:space="preserve">Local onde incluímos </w:t>
-      </w:r>
-      <w:proofErr w:type="gramStart"/>
-      <w:r>
-        <w:rPr>
-          <w:rFonts w:ascii="Times New Roman" w:eastAsia="Times New Roman" w:hAnsi="Times New Roman" w:cs="Times New Roman"/>
-          <w:color w:val="000000" w:themeColor="text1"/>
-          <w:sz w:val="24"/>
-          <w:szCs w:val="24"/>
-          <w:lang w:eastAsia="pt-BR"/>
-        </w:rPr>
-        <w:t>nossas galeria</w:t>
-      </w:r>
-      <w:proofErr w:type="gramEnd"/>
-      <w:r>
-        <w:rPr>
-          <w:rFonts w:ascii="Times New Roman" w:eastAsia="Times New Roman" w:hAnsi="Times New Roman" w:cs="Times New Roman"/>
-          <w:color w:val="000000" w:themeColor="text1"/>
-          <w:sz w:val="24"/>
-          <w:szCs w:val="24"/>
-          <w:lang w:eastAsia="pt-BR"/>
-        </w:rPr>
-        <w:t xml:space="preserve"> de imagens, </w:t>
-      </w:r>
-      <w:proofErr w:type="spellStart"/>
-      <w:r>
-        <w:rPr>
-          <w:rFonts w:ascii="Times New Roman" w:eastAsia="Times New Roman" w:hAnsi="Times New Roman" w:cs="Times New Roman"/>
-          <w:color w:val="000000" w:themeColor="text1"/>
-          <w:sz w:val="24"/>
-          <w:szCs w:val="24"/>
-          <w:lang w:eastAsia="pt-BR"/>
-        </w:rPr>
-        <w:t>gifs</w:t>
-      </w:r>
-      <w:proofErr w:type="spellEnd"/>
-      <w:r>
-        <w:rPr>
-          <w:rFonts w:ascii="Times New Roman" w:eastAsia="Times New Roman" w:hAnsi="Times New Roman" w:cs="Times New Roman"/>
-          <w:color w:val="000000" w:themeColor="text1"/>
-          <w:sz w:val="24"/>
-          <w:szCs w:val="24"/>
-          <w:lang w:eastAsia="pt-BR"/>
-        </w:rPr>
-        <w:t>, arquivos em geral da aplicação.</w:t>
-      </w:r>
-    </w:p>
-    <w:p>
-      <w:pPr>
-        <w:pStyle w:val="Ttulo3"/>
-      </w:pPr>
-      <w:proofErr w:type="spellStart"/>
-      <w:r>
-        <w:t>A</w:t>
-      </w:r>
-      <w:r>
-        <w:t>pp</w:t>
-      </w:r>
-      <w:proofErr w:type="spellEnd"/>
-    </w:p>
-    <w:p>
-      <w:pPr>
-        <w:shd w:val="clear" w:color="auto" w:fill="FFFFFF"/>
-        <w:spacing w:after="0" w:line="240" w:lineRule="auto"/>
-        <w:ind w:left="1416" w:firstLine="708"/>
-        <w:rPr>
-          <w:rFonts w:ascii="Times New Roman" w:eastAsia="Times New Roman" w:hAnsi="Times New Roman" w:cs="Times New Roman"/>
-          <w:color w:val="000000" w:themeColor="text1"/>
-          <w:sz w:val="24"/>
-          <w:szCs w:val="24"/>
-          <w:lang w:eastAsia="pt-BR"/>
-        </w:rPr>
-      </w:pPr>
-      <w:r>
-        <w:rPr>
-          <w:rFonts w:ascii="Times New Roman" w:eastAsia="Times New Roman" w:hAnsi="Times New Roman" w:cs="Times New Roman"/>
-          <w:color w:val="000000" w:themeColor="text1"/>
-          <w:sz w:val="24"/>
-          <w:szCs w:val="24"/>
-          <w:lang w:eastAsia="pt-BR"/>
-        </w:rPr>
-        <w:t xml:space="preserve">A pasta </w:t>
-      </w:r>
-      <w:proofErr w:type="spellStart"/>
-      <w:r>
-        <w:rPr>
-          <w:rFonts w:ascii="Times New Roman" w:eastAsia="Times New Roman" w:hAnsi="Times New Roman" w:cs="Times New Roman"/>
-          <w:color w:val="000000" w:themeColor="text1"/>
-          <w:sz w:val="24"/>
-          <w:szCs w:val="24"/>
-          <w:lang w:eastAsia="pt-BR"/>
-        </w:rPr>
-        <w:t>app</w:t>
-      </w:r>
-      <w:proofErr w:type="spellEnd"/>
-      <w:r>
-        <w:rPr>
-          <w:rFonts w:ascii="Times New Roman" w:eastAsia="Times New Roman" w:hAnsi="Times New Roman" w:cs="Times New Roman"/>
-          <w:color w:val="000000" w:themeColor="text1"/>
-          <w:sz w:val="24"/>
-          <w:szCs w:val="24"/>
-          <w:lang w:eastAsia="pt-BR"/>
-        </w:rPr>
-        <w:t xml:space="preserve"> é onde se encontra toda nossa estrutura da aplicação desde o modulo principal (</w:t>
-      </w:r>
-      <w:proofErr w:type="spellStart"/>
-      <w:proofErr w:type="gramStart"/>
-      <w:r>
-        <w:rPr>
-          <w:rFonts w:ascii="Times New Roman" w:eastAsia="Times New Roman" w:hAnsi="Times New Roman" w:cs="Times New Roman"/>
-          <w:color w:val="000000" w:themeColor="text1"/>
-          <w:sz w:val="24"/>
-          <w:szCs w:val="24"/>
-          <w:lang w:eastAsia="pt-BR"/>
-        </w:rPr>
-        <w:t>app.</w:t>
-      </w:r>
-      <w:proofErr w:type="gramEnd"/>
-      <w:r>
-        <w:rPr>
-          <w:rFonts w:ascii="Times New Roman" w:eastAsia="Times New Roman" w:hAnsi="Times New Roman" w:cs="Times New Roman"/>
-          <w:color w:val="000000" w:themeColor="text1"/>
-          <w:sz w:val="24"/>
-          <w:szCs w:val="24"/>
-          <w:lang w:eastAsia="pt-BR"/>
-        </w:rPr>
-        <w:t>modulo</w:t>
-      </w:r>
-      <w:proofErr w:type="spellEnd"/>
-      <w:r>
-        <w:rPr>
-          <w:rFonts w:ascii="Times New Roman" w:eastAsia="Times New Roman" w:hAnsi="Times New Roman" w:cs="Times New Roman"/>
-          <w:color w:val="000000" w:themeColor="text1"/>
-          <w:sz w:val="24"/>
-          <w:szCs w:val="24"/>
-          <w:lang w:eastAsia="pt-BR"/>
-        </w:rPr>
-        <w:t>) até os componentes mais simples.</w:t>
-      </w:r>
-    </w:p>
-    <w:p>
-      <w:pPr>
-        <w:shd w:val="clear" w:color="auto" w:fill="FFFFFF"/>
-        <w:spacing w:after="0" w:line="240" w:lineRule="auto"/>
-        <w:ind w:left="708" w:firstLine="708"/>
-        <w:rPr>
-          <w:rFonts w:ascii="Calibri" w:eastAsia="Times New Roman" w:hAnsi="Calibri" w:cs="Calibri"/>
-          <w:b/>
-          <w:color w:val="000000"/>
-          <w:sz w:val="28"/>
-          <w:szCs w:val="24"/>
-          <w:lang w:eastAsia="pt-BR"/>
-        </w:rPr>
       </w:pPr>
       <w:r>
         <w:rPr>
           <w:noProof/>
           <w:lang w:eastAsia="pt-BR"/>
         </w:rPr>
-        <w:lastRenderedPageBreak/>
         <w:drawing>
           <wp:inline distT="0" distB="0" distL="0" distR="0" wp14:anchorId="0DE492B4" wp14:editId="14DCB512">
             <wp:extent cx="3331760" cy="1800225"/>
@@ -6448,6 +6292,7 @@
       <w:pPr>
         <w:shd w:val="clear" w:color="auto" w:fill="FFFFFF"/>
         <w:spacing w:after="0" w:line="240" w:lineRule="auto"/>
+        <w:ind w:firstLine="1134"/>
         <w:rPr>
           <w:rFonts w:ascii="Times New Roman" w:eastAsia="Times New Roman" w:hAnsi="Times New Roman" w:cs="Times New Roman"/>
           <w:sz w:val="24"/>
@@ -6499,6 +6344,7 @@
       <w:pPr>
         <w:shd w:val="clear" w:color="auto" w:fill="FFFFFF"/>
         <w:spacing w:after="0" w:line="240" w:lineRule="auto"/>
+        <w:ind w:firstLine="1134"/>
         <w:rPr>
           <w:rFonts w:ascii="Times New Roman" w:eastAsia="Times New Roman" w:hAnsi="Times New Roman" w:cs="Times New Roman"/>
           <w:sz w:val="24"/>
@@ -6784,15 +6630,13 @@
     </w:p>
     <w:p>
       <w:pPr>
-        <w:rPr>
-          <w:rFonts w:ascii="Times New Roman" w:hAnsi="Times New Roman" w:cs="Times New Roman"/>
-          <w:sz w:val="24"/>
-          <w:szCs w:val="24"/>
-        </w:rPr>
-      </w:pPr>
-      <w:r>
-        <w:tab/>
-      </w:r>
+        <w:ind w:firstLine="1134"/>
+        <w:rPr>
+          <w:rFonts w:ascii="Times New Roman" w:hAnsi="Times New Roman" w:cs="Times New Roman"/>
+          <w:sz w:val="24"/>
+          <w:szCs w:val="24"/>
+        </w:rPr>
+      </w:pPr>
       <w:r>
         <w:rPr>
           <w:rFonts w:ascii="Times New Roman" w:hAnsi="Times New Roman" w:cs="Times New Roman"/>
@@ -6804,19 +6648,20 @@
     </w:p>
     <w:p>
       <w:pPr>
-        <w:ind w:firstLine="708"/>
-        <w:rPr>
-          <w:rFonts w:ascii="Times New Roman" w:hAnsi="Times New Roman" w:cs="Times New Roman"/>
-          <w:sz w:val="24"/>
-          <w:szCs w:val="24"/>
-        </w:rPr>
-      </w:pPr>
-      <w:r>
-        <w:rPr>
-          <w:rFonts w:ascii="Times New Roman" w:hAnsi="Times New Roman" w:cs="Times New Roman"/>
-          <w:sz w:val="24"/>
-          <w:szCs w:val="24"/>
-        </w:rPr>
+        <w:ind w:firstLine="1134"/>
+        <w:rPr>
+          <w:rFonts w:ascii="Times New Roman" w:hAnsi="Times New Roman" w:cs="Times New Roman"/>
+          <w:sz w:val="24"/>
+          <w:szCs w:val="24"/>
+        </w:rPr>
+      </w:pPr>
+      <w:r>
+        <w:rPr>
+          <w:rFonts w:ascii="Times New Roman" w:hAnsi="Times New Roman" w:cs="Times New Roman"/>
+          <w:sz w:val="24"/>
+          <w:szCs w:val="24"/>
+        </w:rPr>
+        <w:lastRenderedPageBreak/>
         <w:t>Os decoradores são na verdade apenas funções, são tão simples quanto isso e são chamados com o que quer que estejam decorando. Um decorador de método será chamado com o valor do método que está decorando, e um decorador de classe será chamado com a classe a ser decorada.</w:t>
       </w:r>
     </w:p>
@@ -6826,7 +6671,6 @@
       </w:pPr>
       <w:proofErr w:type="spellStart"/>
       <w:r>
-        <w:lastRenderedPageBreak/>
         <w:t>Diretiv</w:t>
       </w:r>
       <w:r>
@@ -6838,12 +6682,9 @@
       <w:proofErr w:type="spellEnd"/>
     </w:p>
     <w:p>
-      <w:r>
-        <w:rPr>
-          <w:lang w:eastAsia="pt-BR"/>
-        </w:rPr>
-        <w:tab/>
-      </w:r>
+      <w:pPr>
+        <w:ind w:firstLine="1134"/>
+      </w:pPr>
       <w:r>
         <w:rPr>
           <w:rFonts w:ascii="Times New Roman" w:hAnsi="Times New Roman" w:cs="Times New Roman"/>
@@ -6891,6 +6732,7 @@
       <w:pPr>
         <w:pStyle w:val="Pr-formataoHTML"/>
         <w:shd w:val="clear" w:color="auto" w:fill="FFFFFF"/>
+        <w:ind w:firstLine="1134"/>
         <w:rPr>
           <w:rFonts w:ascii="Times New Roman" w:hAnsi="Times New Roman" w:cs="Times New Roman"/>
           <w:sz w:val="24"/>
@@ -6900,11 +6742,55 @@
       </w:pPr>
       <w:r>
         <w:rPr>
-          <w:rFonts w:ascii="inherit" w:hAnsi="inherit"/>
-          <w:color w:val="212121"/>
+          <w:rFonts w:ascii="Times New Roman" w:hAnsi="Times New Roman" w:cs="Times New Roman"/>
+          <w:sz w:val="24"/>
+          <w:szCs w:val="24"/>
           <w:lang w:val="pt-PT"/>
         </w:rPr>
-        <w:tab/>
+        <w:t>F</w:t>
+      </w:r>
+      <w:r>
+        <w:rPr>
+          <w:rFonts w:ascii="Times New Roman" w:hAnsi="Times New Roman" w:cs="Times New Roman"/>
+          <w:sz w:val="24"/>
+          <w:szCs w:val="24"/>
+          <w:lang w:val="pt-PT"/>
+        </w:rPr>
+        <w:t>ornece metadados de configuração que determinam como o componente deve ser processado, instanciado e usado em tempo de execução.</w:t>
+      </w:r>
+    </w:p>
+    <w:p>
+      <w:pPr>
+        <w:pStyle w:val="Ttulo2"/>
+      </w:pPr>
+      <w:proofErr w:type="spellStart"/>
+      <w:r>
+        <w:t>Route</w:t>
+      </w:r>
+      <w:r>
+        <w:t>r</w:t>
+      </w:r>
+      <w:proofErr w:type="spellEnd"/>
+    </w:p>
+    <w:p>
+      <w:pPr>
+        <w:pStyle w:val="Pr-formataoHTML"/>
+        <w:shd w:val="clear" w:color="auto" w:fill="FFFFFF"/>
+        <w:ind w:firstLine="1134"/>
+        <w:rPr>
+          <w:rFonts w:ascii="Times New Roman" w:hAnsi="Times New Roman" w:cs="Times New Roman"/>
+          <w:sz w:val="24"/>
+          <w:szCs w:val="24"/>
+        </w:rPr>
+      </w:pPr>
+      <w:r>
+        <w:rPr>
+          <w:rFonts w:ascii="Times New Roman" w:hAnsi="Times New Roman" w:cs="Times New Roman"/>
+          <w:sz w:val="24"/>
+          <w:szCs w:val="24"/>
+          <w:lang w:val="pt-PT"/>
+        </w:rPr>
+        <w:t xml:space="preserve">Define o objeto Route que mapeia um caminho de URL para um componente e a diretiva </w:t>
       </w:r>
       <w:proofErr w:type="gramStart"/>
       <w:r>
@@ -6914,7 +6800,7 @@
           <w:szCs w:val="24"/>
           <w:lang w:val="pt-PT"/>
         </w:rPr>
-        <w:t>fornece</w:t>
+        <w:t>RouterOutlet</w:t>
       </w:r>
       <w:proofErr w:type="gramEnd"/>
       <w:r>
@@ -6924,7 +6810,15 @@
           <w:szCs w:val="24"/>
           <w:lang w:val="pt-PT"/>
         </w:rPr>
-        <w:t xml:space="preserve"> metadados de configuração que determinam como o componente deve ser processado, instanciado e usado em tempo de execução.</w:t>
+        <w:t xml:space="preserve"> que você usa para colocar uma exibição roteada em um modelo, bem como uma API completa para configurar, consultar e controlar o estado do roteador.</w:t>
+      </w:r>
+      <w:r>
+        <w:rPr>
+          <w:rFonts w:ascii="Times New Roman" w:hAnsi="Times New Roman" w:cs="Times New Roman"/>
+          <w:sz w:val="24"/>
+          <w:szCs w:val="24"/>
+        </w:rPr>
+        <w:t xml:space="preserve"> </w:t>
       </w:r>
     </w:p>
     <w:p>
@@ -6932,82 +6826,13 @@
         <w:pStyle w:val="Ttulo2"/>
       </w:pPr>
       <w:proofErr w:type="spellStart"/>
-      <w:r>
-        <w:t>Route</w:t>
-      </w:r>
-      <w:r>
-        <w:t>r</w:t>
-      </w:r>
-      <w:proofErr w:type="spellEnd"/>
-    </w:p>
-    <w:p>
-      <w:pPr>
-        <w:pStyle w:val="Pr-formataoHTML"/>
-        <w:shd w:val="clear" w:color="auto" w:fill="FFFFFF"/>
-        <w:rPr>
-          <w:rFonts w:ascii="Times New Roman" w:hAnsi="Times New Roman" w:cs="Times New Roman"/>
-          <w:sz w:val="24"/>
-          <w:szCs w:val="24"/>
-        </w:rPr>
-      </w:pPr>
-      <w:r>
-        <w:rPr>
-          <w:rFonts w:ascii="inherit" w:hAnsi="inherit"/>
-          <w:color w:val="212121"/>
-          <w:lang w:val="pt-PT"/>
-        </w:rPr>
-        <w:tab/>
-      </w:r>
-      <w:r>
-        <w:rPr>
-          <w:rFonts w:ascii="Times New Roman" w:hAnsi="Times New Roman" w:cs="Times New Roman"/>
-          <w:sz w:val="24"/>
-          <w:szCs w:val="24"/>
-          <w:lang w:val="pt-PT"/>
-        </w:rPr>
-        <w:t xml:space="preserve">Define o objeto Route que mapeia um caminho de URL para um componente e a diretiva </w:t>
-      </w:r>
       <w:proofErr w:type="gramStart"/>
       <w:r>
-        <w:rPr>
-          <w:rFonts w:ascii="Times New Roman" w:hAnsi="Times New Roman" w:cs="Times New Roman"/>
-          <w:sz w:val="24"/>
-          <w:szCs w:val="24"/>
-          <w:lang w:val="pt-PT"/>
-        </w:rPr>
-        <w:t>RouterOutlet</w:t>
-      </w:r>
+        <w:t>RxJS</w:t>
+      </w:r>
+      <w:proofErr w:type="spellEnd"/>
       <w:proofErr w:type="gramEnd"/>
       <w:r>
-        <w:rPr>
-          <w:rFonts w:ascii="Times New Roman" w:hAnsi="Times New Roman" w:cs="Times New Roman"/>
-          <w:sz w:val="24"/>
-          <w:szCs w:val="24"/>
-          <w:lang w:val="pt-PT"/>
-        </w:rPr>
-        <w:t xml:space="preserve"> que você usa para colocar uma exibição roteada em um modelo, bem como uma API completa para configurar, consultar e controlar o estado do roteador.</w:t>
-      </w:r>
-      <w:r>
-        <w:rPr>
-          <w:rFonts w:ascii="Times New Roman" w:hAnsi="Times New Roman" w:cs="Times New Roman"/>
-          <w:sz w:val="24"/>
-          <w:szCs w:val="24"/>
-        </w:rPr>
-        <w:t xml:space="preserve"> </w:t>
-      </w:r>
-    </w:p>
-    <w:p>
-      <w:pPr>
-        <w:pStyle w:val="Ttulo2"/>
-      </w:pPr>
-      <w:proofErr w:type="spellStart"/>
-      <w:proofErr w:type="gramStart"/>
-      <w:r>
-        <w:t>RxJS</w:t>
-      </w:r>
-      <w:proofErr w:type="spellEnd"/>
-      <w:proofErr w:type="gramEnd"/>
-      <w:r>
         <w:t xml:space="preserve"> - </w:t>
       </w:r>
       <w:proofErr w:type="spellStart"/>
@@ -7028,19 +6853,14 @@
       <w:pPr>
         <w:shd w:val="clear" w:color="auto" w:fill="FFFFFF"/>
         <w:spacing w:after="0" w:line="240" w:lineRule="auto"/>
-        <w:rPr>
-          <w:rFonts w:ascii="Times New Roman" w:hAnsi="Times New Roman" w:cs="Times New Roman"/>
-          <w:sz w:val="24"/>
-          <w:szCs w:val="24"/>
-          <w:lang w:eastAsia="pt-BR"/>
-        </w:rPr>
-      </w:pPr>
-      <w:r>
-        <w:rPr>
-          <w:lang w:eastAsia="pt-BR"/>
-        </w:rPr>
-        <w:tab/>
-      </w:r>
+        <w:ind w:firstLine="1134"/>
+        <w:rPr>
+          <w:rFonts w:ascii="Times New Roman" w:hAnsi="Times New Roman" w:cs="Times New Roman"/>
+          <w:sz w:val="24"/>
+          <w:szCs w:val="24"/>
+          <w:lang w:eastAsia="pt-BR"/>
+        </w:rPr>
+      </w:pPr>
       <w:r>
         <w:rPr>
           <w:rFonts w:ascii="Times New Roman" w:hAnsi="Times New Roman" w:cs="Times New Roman"/>
@@ -7447,6 +7267,7 @@
           <w:sz w:val="24"/>
           <w:szCs w:val="24"/>
         </w:rPr>
+        <w:lastRenderedPageBreak/>
         <w:t xml:space="preserve">Observação: </w:t>
       </w:r>
     </w:p>
@@ -8310,6 +8131,7 @@
         <w:textAlignment w:val="baseline"/>
       </w:pPr>
       <w:r>
+        <w:lastRenderedPageBreak/>
         <w:t>Veja que a diretiva está envolvida por </w:t>
       </w:r>
       <w:r>
@@ -8355,7 +8177,6 @@
         <w:pStyle w:val="Ttulo2"/>
       </w:pPr>
       <w:r>
-        <w:lastRenderedPageBreak/>
         <w:t>Criando</w:t>
       </w:r>
       <w:r>
@@ -8908,7 +8729,6 @@
           <w:rFonts w:eastAsia="Times New Roman"/>
           <w:lang w:eastAsia="pt-BR"/>
         </w:rPr>
-        <w:lastRenderedPageBreak/>
         <w:t xml:space="preserve">Criar </w:t>
       </w:r>
       <w:proofErr w:type="gramStart"/>
@@ -9405,16 +9225,15 @@
           <w:lang w:eastAsia="pt-BR"/>
         </w:rPr>
       </w:pPr>
-      <w:bookmarkStart w:id="0" w:name="_GoBack"/>
       <w:r>
         <w:rPr>
           <w:rFonts w:eastAsia="Times New Roman"/>
           <w:lang w:eastAsia="pt-BR"/>
         </w:rPr>
+        <w:lastRenderedPageBreak/>
         <w:t>Próximo módulo</w:t>
       </w:r>
     </w:p>
-    <w:bookmarkEnd w:id="0"/>
     <w:p>
       <w:pPr>
         <w:pStyle w:val="PargrafodaLista"/>
@@ -12955,7 +12774,7 @@
 </file>
 
 <file path=customXml/itemProps1.xml><?xml version="1.0" encoding="utf-8"?>
-<ds:datastoreItem xmlns:ds="http://schemas.openxmlformats.org/officeDocument/2006/customXml" ds:itemID="{6CDC778B-B39A-4175-87FC-F21898D10121}">
+<ds:datastoreItem xmlns:ds="http://schemas.openxmlformats.org/officeDocument/2006/customXml" ds:itemID="{4F2CCA93-6237-4FC2-B989-39DEAB38BF5C}">
   <ds:schemaRefs>
     <ds:schemaRef ds:uri="http://schemas.openxmlformats.org/officeDocument/2006/bibliography"/>
   </ds:schemaRefs>

</xml_diff>